<commit_message>
many changes for resubmission
</commit_message>
<xml_diff>
--- a/manuscript/submission2/resub-supplemental.docx
+++ b/manuscript/submission2/resub-supplemental.docx
@@ -4,10 +4,1183 @@
   <w:body>
     <w:p>
       <w:pPr>
+        <w:pStyle w:val="FirstParagraph"/>
+        <w:spacing w:before="0" w:after="0"/>
+        <w:rPr>
+          <w:rFonts w:asciiTheme="majorHAnsi" w:hAnsiTheme="majorHAnsi" w:cstheme="majorHAnsi"/>
+          <w:b/>
+        </w:rPr>
+      </w:pPr>
+      <w:r>
+        <w:rPr>
+          <w:rFonts w:asciiTheme="majorHAnsi" w:hAnsiTheme="majorHAnsi" w:cstheme="majorHAnsi"/>
+          <w:b/>
+        </w:rPr>
+        <w:t>The Probability of Fusions Joining Sex Chromosomes and Autosomes</w:t>
+      </w:r>
+    </w:p>
+    <w:p>
+      <w:pPr>
+        <w:pStyle w:val="BodyText"/>
+        <w:spacing w:before="0" w:after="0"/>
+      </w:pPr>
+    </w:p>
+    <w:p>
+      <w:pPr>
+        <w:pStyle w:val="BodyText"/>
+        <w:spacing w:before="0" w:after="0"/>
+        <w:rPr>
+          <w:rFonts w:asciiTheme="majorHAnsi" w:hAnsiTheme="majorHAnsi" w:cstheme="majorHAnsi"/>
+        </w:rPr>
+      </w:pPr>
+      <w:r>
+        <w:rPr>
+          <w:rFonts w:asciiTheme="majorHAnsi" w:hAnsiTheme="majorHAnsi" w:cstheme="majorHAnsi"/>
+        </w:rPr>
+        <w:t>Nathan W. Anderson</w:t>
+      </w:r>
+      <w:r>
+        <w:rPr>
+          <w:rFonts w:asciiTheme="majorHAnsi" w:hAnsiTheme="majorHAnsi" w:cstheme="majorHAnsi"/>
+          <w:vertAlign w:val="superscript"/>
+        </w:rPr>
+        <w:t>12</w:t>
+      </w:r>
+      <w:r>
+        <w:rPr>
+          <w:rFonts w:asciiTheme="majorHAnsi" w:hAnsiTheme="majorHAnsi" w:cstheme="majorHAnsi"/>
+        </w:rPr>
+        <w:t>, Carl E. Hjelmen</w:t>
+      </w:r>
+      <w:r>
+        <w:rPr>
+          <w:rFonts w:asciiTheme="majorHAnsi" w:hAnsiTheme="majorHAnsi" w:cstheme="majorHAnsi"/>
+          <w:vertAlign w:val="superscript"/>
+        </w:rPr>
+        <w:t>1</w:t>
+      </w:r>
+      <w:r>
+        <w:rPr>
+          <w:rFonts w:asciiTheme="majorHAnsi" w:hAnsiTheme="majorHAnsi" w:cstheme="majorHAnsi"/>
+        </w:rPr>
+        <w:t>, and Heath Blackmon</w:t>
+      </w:r>
+      <w:r>
+        <w:rPr>
+          <w:rFonts w:asciiTheme="majorHAnsi" w:hAnsiTheme="majorHAnsi" w:cstheme="majorHAnsi"/>
+          <w:vertAlign w:val="superscript"/>
+        </w:rPr>
+        <w:t>1</w:t>
+      </w:r>
+      <w:r>
+        <w:rPr>
+          <w:rFonts w:asciiTheme="majorHAnsi" w:hAnsiTheme="majorHAnsi" w:cstheme="majorHAnsi"/>
+          <w:vertAlign w:val="superscript"/>
+        </w:rPr>
+        <w:t>3</w:t>
+      </w:r>
+    </w:p>
+    <w:p>
+      <w:pPr>
+        <w:pStyle w:val="BodyText"/>
+        <w:spacing w:before="0" w:after="0"/>
+        <w:rPr>
+          <w:rFonts w:asciiTheme="majorHAnsi" w:hAnsiTheme="majorHAnsi" w:cstheme="majorHAnsi"/>
+          <w:vertAlign w:val="superscript"/>
+        </w:rPr>
+      </w:pPr>
+    </w:p>
+    <w:p>
+      <w:pPr>
+        <w:pStyle w:val="BodyText"/>
+        <w:spacing w:before="0" w:after="0"/>
+        <w:rPr>
+          <w:rFonts w:asciiTheme="majorHAnsi" w:hAnsiTheme="majorHAnsi" w:cstheme="majorHAnsi"/>
+        </w:rPr>
+      </w:pPr>
+      <w:r>
+        <w:rPr>
+          <w:rFonts w:asciiTheme="majorHAnsi" w:hAnsiTheme="majorHAnsi" w:cstheme="majorHAnsi"/>
+          <w:vertAlign w:val="superscript"/>
+        </w:rPr>
+        <w:t>1</w:t>
+      </w:r>
+      <w:r>
+        <w:rPr>
+          <w:rFonts w:asciiTheme="majorHAnsi" w:hAnsiTheme="majorHAnsi" w:cstheme="majorHAnsi"/>
+        </w:rPr>
+        <w:t>Department of Biology; Texas A&amp;M University; College Station, TX 77843, USA</w:t>
+      </w:r>
+    </w:p>
+    <w:p>
+      <w:pPr>
+        <w:pStyle w:val="BodyText"/>
+        <w:spacing w:before="0" w:after="0"/>
+        <w:rPr>
+          <w:rFonts w:asciiTheme="majorHAnsi" w:hAnsiTheme="majorHAnsi" w:cstheme="majorHAnsi"/>
+        </w:rPr>
+      </w:pPr>
+      <w:r>
+        <w:rPr>
+          <w:rFonts w:asciiTheme="majorHAnsi" w:hAnsiTheme="majorHAnsi" w:cstheme="majorHAnsi"/>
+          <w:vertAlign w:val="superscript"/>
+        </w:rPr>
+        <w:t>2</w:t>
+      </w:r>
+      <w:r>
+        <w:rPr>
+          <w:rFonts w:asciiTheme="majorHAnsi" w:hAnsiTheme="majorHAnsi" w:cstheme="majorHAnsi"/>
+        </w:rPr>
+        <w:t xml:space="preserve">Department of </w:t>
+      </w:r>
+      <w:r>
+        <w:rPr>
+          <w:rFonts w:asciiTheme="majorHAnsi" w:hAnsiTheme="majorHAnsi" w:cstheme="majorHAnsi"/>
+        </w:rPr>
+        <w:t>Integrative Biology</w:t>
+      </w:r>
+      <w:r>
+        <w:rPr>
+          <w:rFonts w:asciiTheme="majorHAnsi" w:hAnsiTheme="majorHAnsi" w:cstheme="majorHAnsi"/>
+        </w:rPr>
+        <w:t>; University of Wisconsin; Madison WI 53706, USA</w:t>
+      </w:r>
+    </w:p>
+    <w:p>
+      <w:pPr>
+        <w:pStyle w:val="BodyText"/>
+        <w:spacing w:before="0" w:after="0"/>
+        <w:rPr>
+          <w:rFonts w:asciiTheme="majorHAnsi" w:hAnsiTheme="majorHAnsi" w:cstheme="majorHAnsi"/>
+          <w:i/>
+        </w:rPr>
+      </w:pPr>
+      <w:r>
+        <w:rPr>
+          <w:rFonts w:asciiTheme="majorHAnsi" w:hAnsiTheme="majorHAnsi" w:cstheme="majorHAnsi"/>
+          <w:vertAlign w:val="superscript"/>
+        </w:rPr>
+        <w:t>3</w:t>
+      </w:r>
+      <w:r>
+        <w:rPr>
+          <w:rFonts w:asciiTheme="majorHAnsi" w:hAnsiTheme="majorHAnsi" w:cstheme="majorHAnsi"/>
+        </w:rPr>
+        <w:t xml:space="preserve">Author for correspondence: HB, </w:t>
+      </w:r>
+      <w:hyperlink r:id="rId8" w:history="1">
+        <w:r>
+          <w:rPr>
+            <w:rStyle w:val="Hyperlink"/>
+            <w:rFonts w:asciiTheme="majorHAnsi" w:hAnsiTheme="majorHAnsi" w:cstheme="majorHAnsi"/>
+            <w:i/>
+          </w:rPr>
+          <w:t>coleoguy@gmail.com</w:t>
+        </w:r>
+      </w:hyperlink>
+    </w:p>
+    <w:p>
+      <w:pPr>
+        <w:pStyle w:val="BodyText"/>
+        <w:spacing w:before="0" w:after="0"/>
+      </w:pPr>
+    </w:p>
+    <w:p>
+      <w:pPr>
         <w:pStyle w:val="Heading1"/>
       </w:pPr>
       <w:r>
-        <w:t>Model Derivation</w:t>
+        <w:t>Mechanisms of genome restructuring</w:t>
+      </w:r>
+    </w:p>
+    <w:p>
+      <w:pPr>
+        <w:pStyle w:val="Bibliography"/>
+      </w:pPr>
+    </w:p>
+    <w:p>
+      <w:pPr>
+        <w:ind w:firstLine="720"/>
+      </w:pPr>
+      <w:r>
+        <w:t xml:space="preserve">While we have focused this work on fusions, we recognize that many types of chromosomal rearrangements, such as inversions, fusions, fissions, and translocations, can all dramatically reshape the genomic landscape of species, their sexes, and populations. In fact, in a study by Bush in 1977 it was found that speciation was strongly positively correlated with the rate of chromosomal evolution in mammals </w:t>
+      </w:r>
+      <w:r>
+        <w:fldChar w:fldCharType="begin"/>
+      </w:r>
+      <w:r>
+        <w:instrText xml:space="preserve"> ADDIN EN.CITE &lt;EndNote&gt;&lt;Cite&gt;&lt;Author&gt;Bush&lt;/Author&gt;&lt;Year&gt;1977&lt;/Year&gt;&lt;RecNum&gt;1158&lt;/RecNum&gt;&lt;DisplayText&gt;[1]&lt;/DisplayText&gt;&lt;record&gt;&lt;rec-number&gt;1158&lt;/rec-number&gt;&lt;foreign-keys&gt;&lt;key app="EN" db-id="ed0rr5xr75pap8erex452df9etwp0awfvdx5" timestamp="1601072906"&gt;1158&lt;/key&gt;&lt;/foreign-keys&gt;&lt;ref-type name="Journal Article"&gt;17&lt;/ref-type&gt;&lt;contributors&gt;&lt;authors&gt;&lt;author&gt;Bush, Guy L&lt;/author&gt;&lt;author&gt;Case, SM&lt;/author&gt;&lt;author&gt;Wilson, AC&lt;/author&gt;&lt;author&gt;Patton, JL&lt;/author&gt;&lt;/authors&gt;&lt;/contributors&gt;&lt;titles&gt;&lt;title&gt;Rapid speciation and chromosomal evolution in mammals&lt;/title&gt;&lt;secondary-title&gt;Proceedings of the National Academy of Sciences&lt;/secondary-title&gt;&lt;/titles&gt;&lt;periodical&gt;&lt;full-title&gt;Proceedings of the National Academy of Sciences&lt;/full-title&gt;&lt;/periodical&gt;&lt;pages&gt;3942-3946&lt;/pages&gt;&lt;volume&gt;74&lt;/volume&gt;&lt;number&gt;9&lt;/number&gt;&lt;dates&gt;&lt;year&gt;1977&lt;/year&gt;&lt;/dates&gt;&lt;isbn&gt;0027-8424&lt;/isbn&gt;&lt;urls&gt;&lt;/urls&gt;&lt;/record&gt;&lt;/Cite&gt;&lt;/EndNote&gt;</w:instrText>
+      </w:r>
+      <w:r>
+        <w:fldChar w:fldCharType="separate"/>
+      </w:r>
+      <w:r>
+        <w:rPr>
+          <w:noProof/>
+        </w:rPr>
+        <w:t>[1]</w:t>
+      </w:r>
+      <w:r>
+        <w:fldChar w:fldCharType="end"/>
+      </w:r>
+      <w:r>
+        <w:t xml:space="preserve">. This correlation was further supported in a recent study of chromosomal fusions and fissions in Lepidoptera </w:t>
+      </w:r>
+      <w:r>
+        <w:fldChar w:fldCharType="begin"/>
+      </w:r>
+      <w:r>
+        <w:instrText xml:space="preserve"> ADDIN EN.CITE &lt;EndNote&gt;&lt;Cite&gt;&lt;Author&gt;de Vos&lt;/Author&gt;&lt;Year&gt;2020&lt;/Year&gt;&lt;RecNum&gt;1171&lt;/RecNum&gt;&lt;DisplayText&gt;[2]&lt;/DisplayText&gt;&lt;record&gt;&lt;rec-number&gt;1171&lt;/rec-number&gt;&lt;foreign-keys&gt;&lt;key app="EN" db-id="ed0rr5xr75pap8erex452df9etwp0awfvdx5" timestamp="1601075678"&gt;1171&lt;/key&gt;&lt;/foreign-keys&gt;&lt;ref-type name="Journal Article"&gt;17&lt;/ref-type&gt;&lt;contributors&gt;&lt;authors&gt;&lt;author&gt;de Vos, Jurriaan M&lt;/author&gt;&lt;author&gt;Augustijnen, Hannah&lt;/author&gt;&lt;author&gt;Bätscher, Livio&lt;/author&gt;&lt;author&gt;Lucek, Kay&lt;/author&gt;&lt;/authors&gt;&lt;/contributors&gt;&lt;titles&gt;&lt;title&gt;Speciation through chromosomal fusion and fission in Lepidoptera&lt;/title&gt;&lt;secondary-title&gt;Philosophical Transactions of the Royal Society B&lt;/secondary-title&gt;&lt;/titles&gt;&lt;periodical&gt;&lt;full-title&gt;Philosophical Transactions of the Royal Society B&lt;/full-title&gt;&lt;/periodical&gt;&lt;pages&gt;20190539&lt;/pages&gt;&lt;volume&gt;375&lt;/volume&gt;&lt;number&gt;1806&lt;/number&gt;&lt;dates&gt;&lt;year&gt;2020&lt;/year&gt;&lt;/dates&gt;&lt;isbn&gt;0962-8436&lt;/isbn&gt;&lt;urls&gt;&lt;/urls&gt;&lt;/record&gt;&lt;/Cite&gt;&lt;/EndNote&gt;</w:instrText>
+      </w:r>
+      <w:r>
+        <w:fldChar w:fldCharType="separate"/>
+      </w:r>
+      <w:r>
+        <w:rPr>
+          <w:noProof/>
+        </w:rPr>
+        <w:t>[2]</w:t>
+      </w:r>
+      <w:r>
+        <w:fldChar w:fldCharType="end"/>
+      </w:r>
+      <w:r>
+        <w:t xml:space="preserve">. Since early studies in </w:t>
+      </w:r>
+      <w:r>
+        <w:rPr>
+          <w:i/>
+        </w:rPr>
+        <w:t xml:space="preserve">Drosophila </w:t>
+      </w:r>
+      <w:r>
+        <w:t xml:space="preserve">by Sturtevant, inversions have been shown to segregate among populations and provide evidence of population structure </w:t>
+      </w:r>
+      <w:r>
+        <w:fldChar w:fldCharType="begin">
+          <w:fldData xml:space="preserve">PEVuZE5vdGU+PENpdGU+PEF1dGhvcj5TdHVydGV2YW50PC9BdXRob3I+PFllYXI+MTkxNzwvWWVh
+cj48UmVjTnVtPjExNTQ8L1JlY051bT48RGlzcGxheVRleHQ+WzMtNV08L0Rpc3BsYXlUZXh0Pjxy
+ZWNvcmQ+PHJlYy1udW1iZXI+MTE1NDwvcmVjLW51bWJlcj48Zm9yZWlnbi1rZXlzPjxrZXkgYXBw
+PSJFTiIgZGItaWQ9ImVkMHJyNXhyNzVwYXA4ZXJleDQ1MmRmOWV0d3AwYXdmdmR4NSIgdGltZXN0
+YW1wPSIxNjAxMDcyMzI5Ij4xMTU0PC9rZXk+PC9mb3JlaWduLWtleXM+PHJlZi10eXBlIG5hbWU9
+IkpvdXJuYWwgQXJ0aWNsZSI+MTc8L3JlZi10eXBlPjxjb250cmlidXRvcnM+PGF1dGhvcnM+PGF1
+dGhvcj5TdHVydGV2YW50LCBBbGZyZWQgSDwvYXV0aG9yPjwvYXV0aG9ycz48L2NvbnRyaWJ1dG9y
+cz48dGl0bGVzPjx0aXRsZT5HZW5ldGljIGZhY3RvcnMgYWZmZWN0aW5nIHRoZSBzdHJlbmd0aCBv
+ZiBsaW5rYWdlIGluIERyb3NvcGhpbGE8L3RpdGxlPjxzZWNvbmRhcnktdGl0bGU+UHJvY2VlZGlu
+Z3Mgb2YgdGhlIE5hdGlvbmFsIEFjYWRlbXkgb2YgU2NpZW5jZXMgb2YgdGhlIFVuaXRlZCBTdGF0
+ZXMgb2YgQW1lcmljYTwvc2Vjb25kYXJ5LXRpdGxlPjwvdGl0bGVzPjxwZXJpb2RpY2FsPjxmdWxs
+LXRpdGxlPlByb2NlZWRpbmdzIG9mIHRoZSBOYXRpb25hbCBBY2FkZW15IG9mIFNjaWVuY2VzIG9m
+IHRoZSBVbml0ZWQgU3RhdGVzIG9mIEFtZXJpY2E8L2Z1bGwtdGl0bGU+PC9wZXJpb2RpY2FsPjxw
+YWdlcz41NTU8L3BhZ2VzPjx2b2x1bWU+Mzwvdm9sdW1lPjxudW1iZXI+OTwvbnVtYmVyPjxkYXRl
+cz48eWVhcj4xOTE3PC95ZWFyPjwvZGF0ZXM+PHVybHM+PC91cmxzPjwvcmVjb3JkPjwvQ2l0ZT48
+Q2l0ZT48QXV0aG9yPkRvYnpoYW5za3k8L0F1dGhvcj48WWVhcj4xOTM4PC9ZZWFyPjxSZWNOdW0+
+MTE1NTwvUmVjTnVtPjxyZWNvcmQ+PHJlYy1udW1iZXI+MTE1NTwvcmVjLW51bWJlcj48Zm9yZWln
+bi1rZXlzPjxrZXkgYXBwPSJFTiIgZGItaWQ9ImVkMHJyNXhyNzVwYXA4ZXJleDQ1MmRmOWV0d3Aw
+YXdmdmR4NSIgdGltZXN0YW1wPSIxNjAxMDcyNDA5Ij4xMTU1PC9rZXk+PC9mb3JlaWduLWtleXM+
+PHJlZi10eXBlIG5hbWU9IkpvdXJuYWwgQXJ0aWNsZSI+MTc8L3JlZi10eXBlPjxjb250cmlidXRv
+cnM+PGF1dGhvcnM+PGF1dGhvcj5Eb2J6aGFuc2t5LCBUaDwvYXV0aG9yPjxhdXRob3I+U3R1cnRl
+dmFudCwgQWxmcmVkIEg8L2F1dGhvcj48L2F1dGhvcnM+PC9jb250cmlidXRvcnM+PHRpdGxlcz48
+dGl0bGU+SW52ZXJzaW9ucyBpbiB0aGUgY2hyb21vc29tZXMgb2YgRHJvc29waGlsYSBwc2V1ZG9v
+YnNjdXJhPC90aXRsZT48c2Vjb25kYXJ5LXRpdGxlPkdlbmV0aWNzPC9zZWNvbmRhcnktdGl0bGU+
+PC90aXRsZXM+PHBlcmlvZGljYWw+PGZ1bGwtdGl0bGU+R2VuZXRpY3M8L2Z1bGwtdGl0bGU+PC9w
+ZXJpb2RpY2FsPjxwYWdlcz4yODwvcGFnZXM+PHZvbHVtZT4yMzwvdm9sdW1lPjxudW1iZXI+MTwv
+bnVtYmVyPjxkYXRlcz48eWVhcj4xOTM4PC95ZWFyPjwvZGF0ZXM+PHVybHM+PC91cmxzPjwvcmVj
+b3JkPjwvQ2l0ZT48Q2l0ZT48QXV0aG9yPlN0dXJ0ZXZhbnQ8L0F1dGhvcj48WWVhcj4xOTIxPC9Z
+ZWFyPjxSZWNOdW0+MTE2MDwvUmVjTnVtPjxyZWNvcmQ+PHJlYy1udW1iZXI+MTE2MDwvcmVjLW51
+bWJlcj48Zm9yZWlnbi1rZXlzPjxrZXkgYXBwPSJFTiIgZGItaWQ9ImVkMHJyNXhyNzVwYXA4ZXJl
+eDQ1MmRmOWV0d3AwYXdmdmR4NSIgdGltZXN0YW1wPSIxNjAxMDczMTUxIj4xMTYwPC9rZXk+PC9m
+b3JlaWduLWtleXM+PHJlZi10eXBlIG5hbWU9IkpvdXJuYWwgQXJ0aWNsZSI+MTc8L3JlZi10eXBl
+Pjxjb250cmlidXRvcnM+PGF1dGhvcnM+PGF1dGhvcj5TdHVydGV2YW50LCBBbGZyZWQgSDwvYXV0
+aG9yPjwvYXV0aG9ycz48L2NvbnRyaWJ1dG9ycz48dGl0bGVzPjx0aXRsZT5BIGNhc2Ugb2YgcmVh
+cnJhbmdlbWVudCBvZiBnZW5lcyBpbiBEcm9zb3BoaWxhPC90aXRsZT48c2Vjb25kYXJ5LXRpdGxl
+PlByb2NlZWRpbmdzIG9mIHRoZSBOYXRpb25hbCBBY2FkZW15IG9mIFNjaWVuY2VzIG9mIHRoZSBV
+bml0ZWQgU3RhdGVzIG9mIEFtZXJpY2E8L3NlY29uZGFyeS10aXRsZT48L3RpdGxlcz48cGVyaW9k
+aWNhbD48ZnVsbC10aXRsZT5Qcm9jZWVkaW5ncyBvZiB0aGUgTmF0aW9uYWwgQWNhZGVteSBvZiBT
+Y2llbmNlcyBvZiB0aGUgVW5pdGVkIFN0YXRlcyBvZiBBbWVyaWNhPC9mdWxsLXRpdGxlPjwvcGVy
+aW9kaWNhbD48cGFnZXM+MjM1PC9wYWdlcz48dm9sdW1lPjc8L3ZvbHVtZT48bnVtYmVyPjg8L251
+bWJlcj48ZGF0ZXM+PHllYXI+MTkyMTwveWVhcj48L2RhdGVzPjx1cmxzPjwvdXJscz48L3JlY29y
+ZD48L0NpdGU+PC9FbmROb3RlPn==
+</w:fldData>
+        </w:fldChar>
+      </w:r>
+      <w:r>
+        <w:instrText xml:space="preserve"> ADDIN EN.CITE </w:instrText>
+      </w:r>
+      <w:r>
+        <w:fldChar w:fldCharType="begin">
+          <w:fldData xml:space="preserve">PEVuZE5vdGU+PENpdGU+PEF1dGhvcj5TdHVydGV2YW50PC9BdXRob3I+PFllYXI+MTkxNzwvWWVh
+cj48UmVjTnVtPjExNTQ8L1JlY051bT48RGlzcGxheVRleHQ+WzMtNV08L0Rpc3BsYXlUZXh0Pjxy
+ZWNvcmQ+PHJlYy1udW1iZXI+MTE1NDwvcmVjLW51bWJlcj48Zm9yZWlnbi1rZXlzPjxrZXkgYXBw
+PSJFTiIgZGItaWQ9ImVkMHJyNXhyNzVwYXA4ZXJleDQ1MmRmOWV0d3AwYXdmdmR4NSIgdGltZXN0
+YW1wPSIxNjAxMDcyMzI5Ij4xMTU0PC9rZXk+PC9mb3JlaWduLWtleXM+PHJlZi10eXBlIG5hbWU9
+IkpvdXJuYWwgQXJ0aWNsZSI+MTc8L3JlZi10eXBlPjxjb250cmlidXRvcnM+PGF1dGhvcnM+PGF1
+dGhvcj5TdHVydGV2YW50LCBBbGZyZWQgSDwvYXV0aG9yPjwvYXV0aG9ycz48L2NvbnRyaWJ1dG9y
+cz48dGl0bGVzPjx0aXRsZT5HZW5ldGljIGZhY3RvcnMgYWZmZWN0aW5nIHRoZSBzdHJlbmd0aCBv
+ZiBsaW5rYWdlIGluIERyb3NvcGhpbGE8L3RpdGxlPjxzZWNvbmRhcnktdGl0bGU+UHJvY2VlZGlu
+Z3Mgb2YgdGhlIE5hdGlvbmFsIEFjYWRlbXkgb2YgU2NpZW5jZXMgb2YgdGhlIFVuaXRlZCBTdGF0
+ZXMgb2YgQW1lcmljYTwvc2Vjb25kYXJ5LXRpdGxlPjwvdGl0bGVzPjxwZXJpb2RpY2FsPjxmdWxs
+LXRpdGxlPlByb2NlZWRpbmdzIG9mIHRoZSBOYXRpb25hbCBBY2FkZW15IG9mIFNjaWVuY2VzIG9m
+IHRoZSBVbml0ZWQgU3RhdGVzIG9mIEFtZXJpY2E8L2Z1bGwtdGl0bGU+PC9wZXJpb2RpY2FsPjxw
+YWdlcz41NTU8L3BhZ2VzPjx2b2x1bWU+Mzwvdm9sdW1lPjxudW1iZXI+OTwvbnVtYmVyPjxkYXRl
+cz48eWVhcj4xOTE3PC95ZWFyPjwvZGF0ZXM+PHVybHM+PC91cmxzPjwvcmVjb3JkPjwvQ2l0ZT48
+Q2l0ZT48QXV0aG9yPkRvYnpoYW5za3k8L0F1dGhvcj48WWVhcj4xOTM4PC9ZZWFyPjxSZWNOdW0+
+MTE1NTwvUmVjTnVtPjxyZWNvcmQ+PHJlYy1udW1iZXI+MTE1NTwvcmVjLW51bWJlcj48Zm9yZWln
+bi1rZXlzPjxrZXkgYXBwPSJFTiIgZGItaWQ9ImVkMHJyNXhyNzVwYXA4ZXJleDQ1MmRmOWV0d3Aw
+YXdmdmR4NSIgdGltZXN0YW1wPSIxNjAxMDcyNDA5Ij4xMTU1PC9rZXk+PC9mb3JlaWduLWtleXM+
+PHJlZi10eXBlIG5hbWU9IkpvdXJuYWwgQXJ0aWNsZSI+MTc8L3JlZi10eXBlPjxjb250cmlidXRv
+cnM+PGF1dGhvcnM+PGF1dGhvcj5Eb2J6aGFuc2t5LCBUaDwvYXV0aG9yPjxhdXRob3I+U3R1cnRl
+dmFudCwgQWxmcmVkIEg8L2F1dGhvcj48L2F1dGhvcnM+PC9jb250cmlidXRvcnM+PHRpdGxlcz48
+dGl0bGU+SW52ZXJzaW9ucyBpbiB0aGUgY2hyb21vc29tZXMgb2YgRHJvc29waGlsYSBwc2V1ZG9v
+YnNjdXJhPC90aXRsZT48c2Vjb25kYXJ5LXRpdGxlPkdlbmV0aWNzPC9zZWNvbmRhcnktdGl0bGU+
+PC90aXRsZXM+PHBlcmlvZGljYWw+PGZ1bGwtdGl0bGU+R2VuZXRpY3M8L2Z1bGwtdGl0bGU+PC9w
+ZXJpb2RpY2FsPjxwYWdlcz4yODwvcGFnZXM+PHZvbHVtZT4yMzwvdm9sdW1lPjxudW1iZXI+MTwv
+bnVtYmVyPjxkYXRlcz48eWVhcj4xOTM4PC95ZWFyPjwvZGF0ZXM+PHVybHM+PC91cmxzPjwvcmVj
+b3JkPjwvQ2l0ZT48Q2l0ZT48QXV0aG9yPlN0dXJ0ZXZhbnQ8L0F1dGhvcj48WWVhcj4xOTIxPC9Z
+ZWFyPjxSZWNOdW0+MTE2MDwvUmVjTnVtPjxyZWNvcmQ+PHJlYy1udW1iZXI+MTE2MDwvcmVjLW51
+bWJlcj48Zm9yZWlnbi1rZXlzPjxrZXkgYXBwPSJFTiIgZGItaWQ9ImVkMHJyNXhyNzVwYXA4ZXJl
+eDQ1MmRmOWV0d3AwYXdmdmR4NSIgdGltZXN0YW1wPSIxNjAxMDczMTUxIj4xMTYwPC9rZXk+PC9m
+b3JlaWduLWtleXM+PHJlZi10eXBlIG5hbWU9IkpvdXJuYWwgQXJ0aWNsZSI+MTc8L3JlZi10eXBl
+Pjxjb250cmlidXRvcnM+PGF1dGhvcnM+PGF1dGhvcj5TdHVydGV2YW50LCBBbGZyZWQgSDwvYXV0
+aG9yPjwvYXV0aG9ycz48L2NvbnRyaWJ1dG9ycz48dGl0bGVzPjx0aXRsZT5BIGNhc2Ugb2YgcmVh
+cnJhbmdlbWVudCBvZiBnZW5lcyBpbiBEcm9zb3BoaWxhPC90aXRsZT48c2Vjb25kYXJ5LXRpdGxl
+PlByb2NlZWRpbmdzIG9mIHRoZSBOYXRpb25hbCBBY2FkZW15IG9mIFNjaWVuY2VzIG9mIHRoZSBV
+bml0ZWQgU3RhdGVzIG9mIEFtZXJpY2E8L3NlY29uZGFyeS10aXRsZT48L3RpdGxlcz48cGVyaW9k
+aWNhbD48ZnVsbC10aXRsZT5Qcm9jZWVkaW5ncyBvZiB0aGUgTmF0aW9uYWwgQWNhZGVteSBvZiBT
+Y2llbmNlcyBvZiB0aGUgVW5pdGVkIFN0YXRlcyBvZiBBbWVyaWNhPC9mdWxsLXRpdGxlPjwvcGVy
+aW9kaWNhbD48cGFnZXM+MjM1PC9wYWdlcz48dm9sdW1lPjc8L3ZvbHVtZT48bnVtYmVyPjg8L251
+bWJlcj48ZGF0ZXM+PHllYXI+MTkyMTwveWVhcj48L2RhdGVzPjx1cmxzPjwvdXJscz48L3JlY29y
+ZD48L0NpdGU+PC9FbmROb3RlPn==
+</w:fldData>
+        </w:fldChar>
+      </w:r>
+      <w:r>
+        <w:instrText xml:space="preserve"> ADDIN EN.CITE.DATA </w:instrText>
+      </w:r>
+      <w:r>
+        <w:fldChar w:fldCharType="end"/>
+      </w:r>
+      <w:r>
+        <w:fldChar w:fldCharType="separate"/>
+      </w:r>
+      <w:r>
+        <w:rPr>
+          <w:noProof/>
+        </w:rPr>
+        <w:t>[3-5]</w:t>
+      </w:r>
+      <w:r>
+        <w:fldChar w:fldCharType="end"/>
+      </w:r>
+      <w:r>
+        <w:t xml:space="preserve">. While some of these inversions are neutral and do not provide a known benefit, other inversions link alleles beneficial to survival due to the biotic and abiotic environment a population experiences, resulting in local adaptation </w:t>
+      </w:r>
+      <w:r>
+        <w:fldChar w:fldCharType="begin">
+          <w:fldData xml:space="preserve">PEVuZE5vdGU+PENpdGU+PEF1dGhvcj5LaXJrcGF0cmljazwvQXV0aG9yPjxZZWFyPjIwMDY8L1ll
+YXI+PFJlY051bT40OTM8L1JlY051bT48UHJlZml4PnJldmlld2VkIGluIDwvUHJlZml4PjxEaXNw
+bGF5VGV4dD5bcmV2aWV3ZWQgaW4gNiwgNy05XTwvRGlzcGxheVRleHQ+PHJlY29yZD48cmVjLW51
+bWJlcj40OTM8L3JlYy1udW1iZXI+PGZvcmVpZ24ta2V5cz48a2V5IGFwcD0iRU4iIGRiLWlkPSJl
+ZDBycjV4cjc1cGFwOGVyZXg0NTJkZjlldHdwMGF3ZnZkeDUiIHRpbWVzdGFtcD0iMTQ2ODAzMTg2
+OSI+NDkzPC9rZXk+PC9mb3JlaWduLWtleXM+PHJlZi10eXBlIG5hbWU9IkpvdXJuYWwgQXJ0aWNs
+ZSI+MTc8L3JlZi10eXBlPjxjb250cmlidXRvcnM+PGF1dGhvcnM+PGF1dGhvcj5LaXJrcGF0cmlj
+aywgTWFyazwvYXV0aG9yPjxhdXRob3I+QmFydG9uLCBOaWNrPC9hdXRob3I+PC9hdXRob3JzPjwv
+Y29udHJpYnV0b3JzPjx0aXRsZXM+PHRpdGxlPkNocm9tb3NvbWUgaW52ZXJzaW9ucywgbG9jYWwg
+YWRhcHRhdGlvbiBhbmQgc3BlY2lhdGlvbjwvdGl0bGU+PHNlY29uZGFyeS10aXRsZT5HZW5ldGlj
+czwvc2Vjb25kYXJ5LXRpdGxlPjwvdGl0bGVzPjxwZXJpb2RpY2FsPjxmdWxsLXRpdGxlPkdlbmV0
+aWNzPC9mdWxsLXRpdGxlPjwvcGVyaW9kaWNhbD48cGFnZXM+NDE5LTQzNDwvcGFnZXM+PHZvbHVt
+ZT4xNzM8L3ZvbHVtZT48bnVtYmVyPjE8L251bWJlcj48ZGF0ZXM+PHllYXI+MjAwNjwveWVhcj48
+L2RhdGVzPjxpc2JuPjAwMTYtNjczMTwvaXNibj48dXJscz48L3VybHM+PC9yZWNvcmQ+PC9DaXRl
+PjxDaXRlPjxBdXRob3I+S2lya3BhdHJpY2s8L0F1dGhvcj48WWVhcj4yMDEwPC9ZZWFyPjxSZWNO
+dW0+MTE1OTwvUmVjTnVtPjxyZWNvcmQ+PHJlYy1udW1iZXI+MTE1OTwvcmVjLW51bWJlcj48Zm9y
+ZWlnbi1rZXlzPjxrZXkgYXBwPSJFTiIgZGItaWQ9ImVkMHJyNXhyNzVwYXA4ZXJleDQ1MmRmOWV0
+d3AwYXdmdmR4NSIgdGltZXN0YW1wPSIxNjAxMDczMTEyIj4xMTU5PC9rZXk+PC9mb3JlaWduLWtl
+eXM+PHJlZi10eXBlIG5hbWU9IkpvdXJuYWwgQXJ0aWNsZSI+MTc8L3JlZi10eXBlPjxjb250cmli
+dXRvcnM+PGF1dGhvcnM+PGF1dGhvcj5LaXJrcGF0cmljaywgTWFyazwvYXV0aG9yPjwvYXV0aG9y
+cz48L2NvbnRyaWJ1dG9ycz48dGl0bGVzPjx0aXRsZT5Ib3cgYW5kIHdoeSBjaHJvbW9zb21lIGlu
+dmVyc2lvbnMgZXZvbHZlPC90aXRsZT48c2Vjb25kYXJ5LXRpdGxlPlBMb1MgQmlvbDwvc2Vjb25k
+YXJ5LXRpdGxlPjwvdGl0bGVzPjxwZXJpb2RpY2FsPjxmdWxsLXRpdGxlPlBMb1MgQmlvbDwvZnVs
+bC10aXRsZT48L3BlcmlvZGljYWw+PHBhZ2VzPmUxMDAwNTAxPC9wYWdlcz48dm9sdW1lPjg8L3Zv
+bHVtZT48bnVtYmVyPjk8L251bWJlcj48ZGF0ZXM+PHllYXI+MjAxMDwveWVhcj48L2RhdGVzPjxp
+c2JuPjE1NDUtNzg4NTwvaXNibj48dXJscz48L3VybHM+PC9yZWNvcmQ+PC9DaXRlPjxDaXRlPjxB
+dXRob3I+U2F2b2xhaW5lbjwvQXV0aG9yPjxZZWFyPjIwMTM8L1llYXI+PFJlY051bT40ODI8L1Jl
+Y051bT48cmVjb3JkPjxyZWMtbnVtYmVyPjQ4MjwvcmVjLW51bWJlcj48Zm9yZWlnbi1rZXlzPjxr
+ZXkgYXBwPSJFTiIgZGItaWQ9ImVkMHJyNXhyNzVwYXA4ZXJleDQ1MmRmOWV0d3AwYXdmdmR4NSIg
+dGltZXN0YW1wPSIxNDY4MDMxNzI3Ij40ODI8L2tleT48L2ZvcmVpZ24ta2V5cz48cmVmLXR5cGUg
+bmFtZT0iSm91cm5hbCBBcnRpY2xlIj4xNzwvcmVmLXR5cGU+PGNvbnRyaWJ1dG9ycz48YXV0aG9y
+cz48YXV0aG9yPlNhdm9sYWluZW4sIE91dGk8L2F1dGhvcj48YXV0aG9yPkxhc2NvdXgsIE1hcnRp
+bjwvYXV0aG9yPjxhdXRob3I+TWVyaWzDpCwgSnVoYTwvYXV0aG9yPjwvYXV0aG9ycz48L2NvbnRy
+aWJ1dG9ycz48dGl0bGVzPjx0aXRsZT5FY29sb2dpY2FsIGdlbm9taWNzIG9mIGxvY2FsIGFkYXB0
+YXRpb248L3RpdGxlPjxzZWNvbmRhcnktdGl0bGU+TmF0dXJlIFJldmlld3MgR2VuZXRpY3M8L3Nl
+Y29uZGFyeS10aXRsZT48L3RpdGxlcz48cGVyaW9kaWNhbD48ZnVsbC10aXRsZT5OYXR1cmUgcmV2
+aWV3cyBnZW5ldGljczwvZnVsbC10aXRsZT48L3BlcmlvZGljYWw+PHBhZ2VzPjgwNy04MjA8L3Bh
+Z2VzPjx2b2x1bWU+MTQ8L3ZvbHVtZT48bnVtYmVyPjExPC9udW1iZXI+PGRhdGVzPjx5ZWFyPjIw
+MTM8L3llYXI+PC9kYXRlcz48aXNibj4xNDcxLTAwNTY8L2lzYm4+PHVybHM+PC91cmxzPjwvcmVj
+b3JkPjwvQ2l0ZT48Q2l0ZT48QXV0aG9yPkNocmlzdG1hczwvQXV0aG9yPjxZZWFyPjIwMTk8L1ll
+YXI+PFJlY051bT4xMTcyPC9SZWNOdW0+PHJlY29yZD48cmVjLW51bWJlcj4xMTcyPC9yZWMtbnVt
+YmVyPjxmb3JlaWduLWtleXM+PGtleSBhcHA9IkVOIiBkYi1pZD0iZWQwcnI1eHI3NXBhcDhlcmV4
+NDUyZGY5ZXR3cDBhd2Z2ZHg1IiB0aW1lc3RhbXA9IjE2MDEwNzU5NDQiPjExNzI8L2tleT48L2Zv
+cmVpZ24ta2V5cz48cmVmLXR5cGUgbmFtZT0iSm91cm5hbCBBcnRpY2xlIj4xNzwvcmVmLXR5cGU+
+PGNvbnRyaWJ1dG9ycz48YXV0aG9ycz48YXV0aG9yPkNocmlzdG1hcywgTWF0dGhldyBKPC9hdXRo
+b3I+PGF1dGhvcj5XYWxsYmVyZywgQW5kcmVhczwvYXV0aG9yPjxhdXRob3I+QnVuaWtpcywgSWdu
+YXM8L2F1dGhvcj48YXV0aG9yPk9sc3NvbiwgQW5uYTwvYXV0aG9yPjxhdXRob3I+V2FsbGVybWFu
+LCBPbGE8L2F1dGhvcj48YXV0aG9yPldlYnN0ZXIsIE1hdHRoZXcgVDwvYXV0aG9yPjwvYXV0aG9y
+cz48L2NvbnRyaWJ1dG9ycz48dGl0bGVzPjx0aXRsZT5DaHJvbW9zb21hbCBpbnZlcnNpb25zIGFz
+c29jaWF0ZWQgd2l0aCBlbnZpcm9ubWVudGFsIGFkYXB0YXRpb24gaW4gaG9uZXliZWVzPC90aXRs
+ZT48c2Vjb25kYXJ5LXRpdGxlPk1vbGVjdWxhciBlY29sb2d5PC9zZWNvbmRhcnktdGl0bGU+PC90
+aXRsZXM+PHBlcmlvZGljYWw+PGZ1bGwtdGl0bGU+TW9sZWN1bGFyIGVjb2xvZ3k8L2Z1bGwtdGl0
+bGU+PC9wZXJpb2RpY2FsPjxwYWdlcz4xMzU4LTEzNzQ8L3BhZ2VzPjx2b2x1bWU+Mjg8L3ZvbHVt
+ZT48bnVtYmVyPjY8L251bWJlcj48ZGF0ZXM+PHllYXI+MjAxOTwveWVhcj48L2RhdGVzPjxpc2Ju
+PjA5NjItMTA4MzwvaXNibj48dXJscz48L3VybHM+PC9yZWNvcmQ+PC9DaXRlPjwvRW5kTm90ZT5=
+</w:fldData>
+        </w:fldChar>
+      </w:r>
+      <w:r>
+        <w:instrText xml:space="preserve"> ADDIN EN.CITE </w:instrText>
+      </w:r>
+      <w:r>
+        <w:fldChar w:fldCharType="begin">
+          <w:fldData xml:space="preserve">PEVuZE5vdGU+PENpdGU+PEF1dGhvcj5LaXJrcGF0cmljazwvQXV0aG9yPjxZZWFyPjIwMDY8L1ll
+YXI+PFJlY051bT40OTM8L1JlY051bT48UHJlZml4PnJldmlld2VkIGluIDwvUHJlZml4PjxEaXNw
+bGF5VGV4dD5bcmV2aWV3ZWQgaW4gNiwgNy05XTwvRGlzcGxheVRleHQ+PHJlY29yZD48cmVjLW51
+bWJlcj40OTM8L3JlYy1udW1iZXI+PGZvcmVpZ24ta2V5cz48a2V5IGFwcD0iRU4iIGRiLWlkPSJl
+ZDBycjV4cjc1cGFwOGVyZXg0NTJkZjlldHdwMGF3ZnZkeDUiIHRpbWVzdGFtcD0iMTQ2ODAzMTg2
+OSI+NDkzPC9rZXk+PC9mb3JlaWduLWtleXM+PHJlZi10eXBlIG5hbWU9IkpvdXJuYWwgQXJ0aWNs
+ZSI+MTc8L3JlZi10eXBlPjxjb250cmlidXRvcnM+PGF1dGhvcnM+PGF1dGhvcj5LaXJrcGF0cmlj
+aywgTWFyazwvYXV0aG9yPjxhdXRob3I+QmFydG9uLCBOaWNrPC9hdXRob3I+PC9hdXRob3JzPjwv
+Y29udHJpYnV0b3JzPjx0aXRsZXM+PHRpdGxlPkNocm9tb3NvbWUgaW52ZXJzaW9ucywgbG9jYWwg
+YWRhcHRhdGlvbiBhbmQgc3BlY2lhdGlvbjwvdGl0bGU+PHNlY29uZGFyeS10aXRsZT5HZW5ldGlj
+czwvc2Vjb25kYXJ5LXRpdGxlPjwvdGl0bGVzPjxwZXJpb2RpY2FsPjxmdWxsLXRpdGxlPkdlbmV0
+aWNzPC9mdWxsLXRpdGxlPjwvcGVyaW9kaWNhbD48cGFnZXM+NDE5LTQzNDwvcGFnZXM+PHZvbHVt
+ZT4xNzM8L3ZvbHVtZT48bnVtYmVyPjE8L251bWJlcj48ZGF0ZXM+PHllYXI+MjAwNjwveWVhcj48
+L2RhdGVzPjxpc2JuPjAwMTYtNjczMTwvaXNibj48dXJscz48L3VybHM+PC9yZWNvcmQ+PC9DaXRl
+PjxDaXRlPjxBdXRob3I+S2lya3BhdHJpY2s8L0F1dGhvcj48WWVhcj4yMDEwPC9ZZWFyPjxSZWNO
+dW0+MTE1OTwvUmVjTnVtPjxyZWNvcmQ+PHJlYy1udW1iZXI+MTE1OTwvcmVjLW51bWJlcj48Zm9y
+ZWlnbi1rZXlzPjxrZXkgYXBwPSJFTiIgZGItaWQ9ImVkMHJyNXhyNzVwYXA4ZXJleDQ1MmRmOWV0
+d3AwYXdmdmR4NSIgdGltZXN0YW1wPSIxNjAxMDczMTEyIj4xMTU5PC9rZXk+PC9mb3JlaWduLWtl
+eXM+PHJlZi10eXBlIG5hbWU9IkpvdXJuYWwgQXJ0aWNsZSI+MTc8L3JlZi10eXBlPjxjb250cmli
+dXRvcnM+PGF1dGhvcnM+PGF1dGhvcj5LaXJrcGF0cmljaywgTWFyazwvYXV0aG9yPjwvYXV0aG9y
+cz48L2NvbnRyaWJ1dG9ycz48dGl0bGVzPjx0aXRsZT5Ib3cgYW5kIHdoeSBjaHJvbW9zb21lIGlu
+dmVyc2lvbnMgZXZvbHZlPC90aXRsZT48c2Vjb25kYXJ5LXRpdGxlPlBMb1MgQmlvbDwvc2Vjb25k
+YXJ5LXRpdGxlPjwvdGl0bGVzPjxwZXJpb2RpY2FsPjxmdWxsLXRpdGxlPlBMb1MgQmlvbDwvZnVs
+bC10aXRsZT48L3BlcmlvZGljYWw+PHBhZ2VzPmUxMDAwNTAxPC9wYWdlcz48dm9sdW1lPjg8L3Zv
+bHVtZT48bnVtYmVyPjk8L251bWJlcj48ZGF0ZXM+PHllYXI+MjAxMDwveWVhcj48L2RhdGVzPjxp
+c2JuPjE1NDUtNzg4NTwvaXNibj48dXJscz48L3VybHM+PC9yZWNvcmQ+PC9DaXRlPjxDaXRlPjxB
+dXRob3I+U2F2b2xhaW5lbjwvQXV0aG9yPjxZZWFyPjIwMTM8L1llYXI+PFJlY051bT40ODI8L1Jl
+Y051bT48cmVjb3JkPjxyZWMtbnVtYmVyPjQ4MjwvcmVjLW51bWJlcj48Zm9yZWlnbi1rZXlzPjxr
+ZXkgYXBwPSJFTiIgZGItaWQ9ImVkMHJyNXhyNzVwYXA4ZXJleDQ1MmRmOWV0d3AwYXdmdmR4NSIg
+dGltZXN0YW1wPSIxNDY4MDMxNzI3Ij40ODI8L2tleT48L2ZvcmVpZ24ta2V5cz48cmVmLXR5cGUg
+bmFtZT0iSm91cm5hbCBBcnRpY2xlIj4xNzwvcmVmLXR5cGU+PGNvbnRyaWJ1dG9ycz48YXV0aG9y
+cz48YXV0aG9yPlNhdm9sYWluZW4sIE91dGk8L2F1dGhvcj48YXV0aG9yPkxhc2NvdXgsIE1hcnRp
+bjwvYXV0aG9yPjxhdXRob3I+TWVyaWzDpCwgSnVoYTwvYXV0aG9yPjwvYXV0aG9ycz48L2NvbnRy
+aWJ1dG9ycz48dGl0bGVzPjx0aXRsZT5FY29sb2dpY2FsIGdlbm9taWNzIG9mIGxvY2FsIGFkYXB0
+YXRpb248L3RpdGxlPjxzZWNvbmRhcnktdGl0bGU+TmF0dXJlIFJldmlld3MgR2VuZXRpY3M8L3Nl
+Y29uZGFyeS10aXRsZT48L3RpdGxlcz48cGVyaW9kaWNhbD48ZnVsbC10aXRsZT5OYXR1cmUgcmV2
+aWV3cyBnZW5ldGljczwvZnVsbC10aXRsZT48L3BlcmlvZGljYWw+PHBhZ2VzPjgwNy04MjA8L3Bh
+Z2VzPjx2b2x1bWU+MTQ8L3ZvbHVtZT48bnVtYmVyPjExPC9udW1iZXI+PGRhdGVzPjx5ZWFyPjIw
+MTM8L3llYXI+PC9kYXRlcz48aXNibj4xNDcxLTAwNTY8L2lzYm4+PHVybHM+PC91cmxzPjwvcmVj
+b3JkPjwvQ2l0ZT48Q2l0ZT48QXV0aG9yPkNocmlzdG1hczwvQXV0aG9yPjxZZWFyPjIwMTk8L1ll
+YXI+PFJlY051bT4xMTcyPC9SZWNOdW0+PHJlY29yZD48cmVjLW51bWJlcj4xMTcyPC9yZWMtbnVt
+YmVyPjxmb3JlaWduLWtleXM+PGtleSBhcHA9IkVOIiBkYi1pZD0iZWQwcnI1eHI3NXBhcDhlcmV4
+NDUyZGY5ZXR3cDBhd2Z2ZHg1IiB0aW1lc3RhbXA9IjE2MDEwNzU5NDQiPjExNzI8L2tleT48L2Zv
+cmVpZ24ta2V5cz48cmVmLXR5cGUgbmFtZT0iSm91cm5hbCBBcnRpY2xlIj4xNzwvcmVmLXR5cGU+
+PGNvbnRyaWJ1dG9ycz48YXV0aG9ycz48YXV0aG9yPkNocmlzdG1hcywgTWF0dGhldyBKPC9hdXRo
+b3I+PGF1dGhvcj5XYWxsYmVyZywgQW5kcmVhczwvYXV0aG9yPjxhdXRob3I+QnVuaWtpcywgSWdu
+YXM8L2F1dGhvcj48YXV0aG9yPk9sc3NvbiwgQW5uYTwvYXV0aG9yPjxhdXRob3I+V2FsbGVybWFu
+LCBPbGE8L2F1dGhvcj48YXV0aG9yPldlYnN0ZXIsIE1hdHRoZXcgVDwvYXV0aG9yPjwvYXV0aG9y
+cz48L2NvbnRyaWJ1dG9ycz48dGl0bGVzPjx0aXRsZT5DaHJvbW9zb21hbCBpbnZlcnNpb25zIGFz
+c29jaWF0ZWQgd2l0aCBlbnZpcm9ubWVudGFsIGFkYXB0YXRpb24gaW4gaG9uZXliZWVzPC90aXRs
+ZT48c2Vjb25kYXJ5LXRpdGxlPk1vbGVjdWxhciBlY29sb2d5PC9zZWNvbmRhcnktdGl0bGU+PC90
+aXRsZXM+PHBlcmlvZGljYWw+PGZ1bGwtdGl0bGU+TW9sZWN1bGFyIGVjb2xvZ3k8L2Z1bGwtdGl0
+bGU+PC9wZXJpb2RpY2FsPjxwYWdlcz4xMzU4LTEzNzQ8L3BhZ2VzPjx2b2x1bWU+Mjg8L3ZvbHVt
+ZT48bnVtYmVyPjY8L251bWJlcj48ZGF0ZXM+PHllYXI+MjAxOTwveWVhcj48L2RhdGVzPjxpc2Ju
+PjA5NjItMTA4MzwvaXNibj48dXJscz48L3VybHM+PC9yZWNvcmQ+PC9DaXRlPjwvRW5kTm90ZT5=
+</w:fldData>
+        </w:fldChar>
+      </w:r>
+      <w:r>
+        <w:instrText xml:space="preserve"> ADDIN EN.CITE.DATA </w:instrText>
+      </w:r>
+      <w:r>
+        <w:fldChar w:fldCharType="end"/>
+      </w:r>
+      <w:r>
+        <w:fldChar w:fldCharType="separate"/>
+      </w:r>
+      <w:r>
+        <w:rPr>
+          <w:noProof/>
+        </w:rPr>
+        <w:t>[reviewed in 6, 7-9]</w:t>
+      </w:r>
+      <w:r>
+        <w:fldChar w:fldCharType="end"/>
+      </w:r>
+      <w:r>
+        <w:t xml:space="preserve"> and eventual speciation, as seen across introgression studies in </w:t>
+      </w:r>
+      <w:r>
+        <w:rPr>
+          <w:i/>
+        </w:rPr>
+        <w:t>Drosophila</w:t>
+      </w:r>
+      <w:r>
+        <w:t xml:space="preserve"> and mosquitoes </w:t>
+      </w:r>
+      <w:r>
+        <w:fldChar w:fldCharType="begin">
+          <w:fldData xml:space="preserve">PEVuZE5vdGU+PENpdGU+PEF1dGhvcj5Mb2hzZTwvQXV0aG9yPjxZZWFyPjIwMTU8L1llYXI+PFJl
+Y051bT4xMTY0PC9SZWNOdW0+PERpc3BsYXlUZXh0PlsxMC0xM108L0Rpc3BsYXlUZXh0PjxyZWNv
+cmQ+PHJlYy1udW1iZXI+MTE2NDwvcmVjLW51bWJlcj48Zm9yZWlnbi1rZXlzPjxrZXkgYXBwPSJF
+TiIgZGItaWQ9ImVkMHJyNXhyNzVwYXA4ZXJleDQ1MmRmOWV0d3AwYXdmdmR4NSIgdGltZXN0YW1w
+PSIxNjAxMDc0NzgzIj4xMTY0PC9rZXk+PC9mb3JlaWduLWtleXM+PHJlZi10eXBlIG5hbWU9Ikpv
+dXJuYWwgQXJ0aWNsZSI+MTc8L3JlZi10eXBlPjxjb250cmlidXRvcnM+PGF1dGhvcnM+PGF1dGhv
+cj5Mb2hzZSwgS29ucmFkPC9hdXRob3I+PGF1dGhvcj5DbGFya2UsIE1hZ251czwvYXV0aG9yPjxh
+dXRob3I+Uml0Y2hpZSwgTWljaGFlbCBHPC9hdXRob3I+PGF1dGhvcj5FdGdlcywgV2lsbGlhbSBK
+PC9hdXRob3I+PC9hdXRob3JzPjwvY29udHJpYnV0b3JzPjx0aXRsZXM+PHRpdGxlPkdlbm9tZeKA
+kHdpZGUgdGVzdHMgZm9yIGludHJvZ3Jlc3Npb24gYmV0d2VlbiBjYWN0b3BoaWxpYyBEcm9zb3Bo
+aWxhIGltcGxpY2F0ZSBhIHJvbGUgb2YgaW52ZXJzaW9ucyBkdXJpbmcgc3BlY2lhdGlvbjwvdGl0
+bGU+PHNlY29uZGFyeS10aXRsZT5Fdm9sdXRpb248L3NlY29uZGFyeS10aXRsZT48L3RpdGxlcz48
+cGVyaW9kaWNhbD48ZnVsbC10aXRsZT5Fdm9sdXRpb248L2Z1bGwtdGl0bGU+PC9wZXJpb2RpY2Fs
+PjxwYWdlcz4xMTc4LTExOTA8L3BhZ2VzPjx2b2x1bWU+Njk8L3ZvbHVtZT48bnVtYmVyPjU8L251
+bWJlcj48ZGF0ZXM+PHllYXI+MjAxNTwveWVhcj48L2RhdGVzPjxpc2JuPjAwMTQtMzgyMDwvaXNi
+bj48dXJscz48L3VybHM+PC9yZWNvcmQ+PC9DaXRlPjxDaXRlPjxBdXRob3I+UG93ZWxsPC9BdXRo
+b3I+PFllYXI+MTk5OTwvWWVhcj48UmVjTnVtPjExNjI8L1JlY051bT48cmVjb3JkPjxyZWMtbnVt
+YmVyPjExNjI8L3JlYy1udW1iZXI+PGZvcmVpZ24ta2V5cz48a2V5IGFwcD0iRU4iIGRiLWlkPSJl
+ZDBycjV4cjc1cGFwOGVyZXg0NTJkZjlldHdwMGF3ZnZkeDUiIHRpbWVzdGFtcD0iMTYwMTA3NDcy
+MSI+MTE2Mjwva2V5PjwvZm9yZWlnbi1rZXlzPjxyZWYtdHlwZSBuYW1lPSJKb3VybmFsIEFydGlj
+bGUiPjE3PC9yZWYtdHlwZT48Y29udHJpYnV0b3JzPjxhdXRob3JzPjxhdXRob3I+UG93ZWxsLCBK
+UjwvYXV0aG9yPjxhdXRob3I+UGV0cmFyY2EsIFY8L2F1dGhvcj48YXV0aG9yPkRlbGxhIFRvcnJl
+LCBBPC9hdXRob3I+PGF1dGhvcj5DYWNjb25lLCBBPC9hdXRob3I+PGF1dGhvcj5Db2x1enppLCBN
+PC9hdXRob3I+PC9hdXRob3JzPjwvY29udHJpYnV0b3JzPjx0aXRsZXM+PHRpdGxlPlBvcHVsYXRp
+b24gc3RydWN0dXJlLCBzcGVjaWF0aW9uLCBhbmQgaW50cm9ncmVzc2lvbiBpbiB0aGUgQW5vcGhl
+bGVzIGdhbWJpYWUgY29tcGxleDwvdGl0bGU+PHNlY29uZGFyeS10aXRsZT5QYXJhc3NpdG9sb2dp
+YTwvc2Vjb25kYXJ5LXRpdGxlPjwvdGl0bGVzPjxwZXJpb2RpY2FsPjxmdWxsLXRpdGxlPlBhcmFz
+c2l0b2xvZ2lhPC9mdWxsLXRpdGxlPjwvcGVyaW9kaWNhbD48cGFnZXM+MTAxLTExMzwvcGFnZXM+
+PHZvbHVtZT40MTwvdm9sdW1lPjxudW1iZXI+MS0zPC9udW1iZXI+PGRhdGVzPjx5ZWFyPjE5OTk8
+L3llYXI+PC9kYXRlcz48aXNibj4wMDQ4LTI5NTE8L2lzYm4+PHVybHM+PC91cmxzPjwvcmVjb3Jk
+PjwvQ2l0ZT48Q2l0ZT48QXV0aG9yPkRlbGxhIFRvcnJlPC9BdXRob3I+PFllYXI+MTk5NzwvWWVh
+cj48UmVjTnVtPjExNjU8L1JlY051bT48cmVjb3JkPjxyZWMtbnVtYmVyPjExNjU8L3JlYy1udW1i
+ZXI+PGZvcmVpZ24ta2V5cz48a2V5IGFwcD0iRU4iIGRiLWlkPSJlZDBycjV4cjc1cGFwOGVyZXg0
+NTJkZjlldHdwMGF3ZnZkeDUiIHRpbWVzdGFtcD0iMTYwMTA3NDg4OCI+MTE2NTwva2V5PjwvZm9y
+ZWlnbi1rZXlzPjxyZWYtdHlwZSBuYW1lPSJKb3VybmFsIEFydGljbGUiPjE3PC9yZWYtdHlwZT48
+Y29udHJpYnV0b3JzPjxhdXRob3JzPjxhdXRob3I+RGVsbGEgVG9ycmUsIEE8L2F1dGhvcj48YXV0
+aG9yPk1lcnphZ29yYSwgTDwvYXV0aG9yPjxhdXRob3I+UG93ZWxsLCBKUjwvYXV0aG9yPjxhdXRo
+b3I+Q29sdXp6aSwgTTwvYXV0aG9yPjwvYXV0aG9ycz48L2NvbnRyaWJ1dG9ycz48dGl0bGVzPjx0
+aXRsZT5TZWxlY3RpdmUgaW50cm9ncmVzc2lvbiBvZiBwYXJhY2VudHJpYyBpbnZlcnNpb25zIGJl
+dHdlZW4gdHdvIHNpYmxpbmcgc3BlY2llcyBvZiB0aGUgQW5vcGhlbGVzIGdhbWJpYWUgY29tcGxl
+eDwvdGl0bGU+PHNlY29uZGFyeS10aXRsZT5HZW5ldGljczwvc2Vjb25kYXJ5LXRpdGxlPjwvdGl0
+bGVzPjxwZXJpb2RpY2FsPjxmdWxsLXRpdGxlPkdlbmV0aWNzPC9mdWxsLXRpdGxlPjwvcGVyaW9k
+aWNhbD48cGFnZXM+MjM5LTI0NDwvcGFnZXM+PHZvbHVtZT4xNDY8L3ZvbHVtZT48bnVtYmVyPjE8
+L251bWJlcj48ZGF0ZXM+PHllYXI+MTk5NzwveWVhcj48L2RhdGVzPjxpc2JuPjAwMTYtNjczMTwv
+aXNibj48dXJscz48L3VybHM+PC9yZWNvcmQ+PC9DaXRlPjxDaXRlPjxBdXRob3I+S3VsYXRoaW5h
+bDwvQXV0aG9yPjxZZWFyPjIwMDk8L1llYXI+PFJlY051bT4xMTY2PC9SZWNOdW0+PHJlY29yZD48
+cmVjLW51bWJlcj4xMTY2PC9yZWMtbnVtYmVyPjxmb3JlaWduLWtleXM+PGtleSBhcHA9IkVOIiBk
+Yi1pZD0iZWQwcnI1eHI3NXBhcDhlcmV4NDUyZGY5ZXR3cDBhd2Z2ZHg1IiB0aW1lc3RhbXA9IjE2
+MDEwNzQ5OTAiPjExNjY8L2tleT48L2ZvcmVpZ24ta2V5cz48cmVmLXR5cGUgbmFtZT0iSm91cm5h
+bCBBcnRpY2xlIj4xNzwvcmVmLXR5cGU+PGNvbnRyaWJ1dG9ycz48YXV0aG9ycz48YXV0aG9yPkt1
+bGF0aGluYWwsIFJvYiBKPC9hdXRob3I+PGF1dGhvcj5TdGV2aXNvbiwgTGF1cmllIFM8L2F1dGhv
+cj48YXV0aG9yPk5vb3IsIE1vaGFtZWQgQUY8L2F1dGhvcj48L2F1dGhvcnM+PC9jb250cmlidXRv
+cnM+PHRpdGxlcz48dGl0bGU+VGhlIGdlbm9taWNzIG9mIHNwZWNpYXRpb24gaW4gRHJvc29waGls
+YTogZGl2ZXJzaXR5LCBkaXZlcmdlbmNlLCBhbmQgaW50cm9ncmVzc2lvbiBlc3RpbWF0ZWQgdXNp
+bmcgbG93LWNvdmVyYWdlIGdlbm9tZSBzZXF1ZW5jaW5nPC90aXRsZT48c2Vjb25kYXJ5LXRpdGxl
+PlBMb1MgR2VuZXQ8L3NlY29uZGFyeS10aXRsZT48L3RpdGxlcz48cGVyaW9kaWNhbD48ZnVsbC10
+aXRsZT5QTG9TIEdlbmV0PC9mdWxsLXRpdGxlPjwvcGVyaW9kaWNhbD48cGFnZXM+ZTEwMDA1NTA8
+L3BhZ2VzPjx2b2x1bWU+NTwvdm9sdW1lPjxudW1iZXI+NzwvbnVtYmVyPjxkYXRlcz48eWVhcj4y
+MDA5PC95ZWFyPjwvZGF0ZXM+PGlzYm4+MTU1My03NDA0PC9pc2JuPjx1cmxzPjwvdXJscz48L3Jl
+Y29yZD48L0NpdGU+PC9FbmROb3RlPgB=
+</w:fldData>
+        </w:fldChar>
+      </w:r>
+      <w:r>
+        <w:instrText xml:space="preserve"> ADDIN EN.CITE </w:instrText>
+      </w:r>
+      <w:r>
+        <w:fldChar w:fldCharType="begin">
+          <w:fldData xml:space="preserve">PEVuZE5vdGU+PENpdGU+PEF1dGhvcj5Mb2hzZTwvQXV0aG9yPjxZZWFyPjIwMTU8L1llYXI+PFJl
+Y051bT4xMTY0PC9SZWNOdW0+PERpc3BsYXlUZXh0PlsxMC0xM108L0Rpc3BsYXlUZXh0PjxyZWNv
+cmQ+PHJlYy1udW1iZXI+MTE2NDwvcmVjLW51bWJlcj48Zm9yZWlnbi1rZXlzPjxrZXkgYXBwPSJF
+TiIgZGItaWQ9ImVkMHJyNXhyNzVwYXA4ZXJleDQ1MmRmOWV0d3AwYXdmdmR4NSIgdGltZXN0YW1w
+PSIxNjAxMDc0NzgzIj4xMTY0PC9rZXk+PC9mb3JlaWduLWtleXM+PHJlZi10eXBlIG5hbWU9Ikpv
+dXJuYWwgQXJ0aWNsZSI+MTc8L3JlZi10eXBlPjxjb250cmlidXRvcnM+PGF1dGhvcnM+PGF1dGhv
+cj5Mb2hzZSwgS29ucmFkPC9hdXRob3I+PGF1dGhvcj5DbGFya2UsIE1hZ251czwvYXV0aG9yPjxh
+dXRob3I+Uml0Y2hpZSwgTWljaGFlbCBHPC9hdXRob3I+PGF1dGhvcj5FdGdlcywgV2lsbGlhbSBK
+PC9hdXRob3I+PC9hdXRob3JzPjwvY29udHJpYnV0b3JzPjx0aXRsZXM+PHRpdGxlPkdlbm9tZeKA
+kHdpZGUgdGVzdHMgZm9yIGludHJvZ3Jlc3Npb24gYmV0d2VlbiBjYWN0b3BoaWxpYyBEcm9zb3Bo
+aWxhIGltcGxpY2F0ZSBhIHJvbGUgb2YgaW52ZXJzaW9ucyBkdXJpbmcgc3BlY2lhdGlvbjwvdGl0
+bGU+PHNlY29uZGFyeS10aXRsZT5Fdm9sdXRpb248L3NlY29uZGFyeS10aXRsZT48L3RpdGxlcz48
+cGVyaW9kaWNhbD48ZnVsbC10aXRsZT5Fdm9sdXRpb248L2Z1bGwtdGl0bGU+PC9wZXJpb2RpY2Fs
+PjxwYWdlcz4xMTc4LTExOTA8L3BhZ2VzPjx2b2x1bWU+Njk8L3ZvbHVtZT48bnVtYmVyPjU8L251
+bWJlcj48ZGF0ZXM+PHllYXI+MjAxNTwveWVhcj48L2RhdGVzPjxpc2JuPjAwMTQtMzgyMDwvaXNi
+bj48dXJscz48L3VybHM+PC9yZWNvcmQ+PC9DaXRlPjxDaXRlPjxBdXRob3I+UG93ZWxsPC9BdXRo
+b3I+PFllYXI+MTk5OTwvWWVhcj48UmVjTnVtPjExNjI8L1JlY051bT48cmVjb3JkPjxyZWMtbnVt
+YmVyPjExNjI8L3JlYy1udW1iZXI+PGZvcmVpZ24ta2V5cz48a2V5IGFwcD0iRU4iIGRiLWlkPSJl
+ZDBycjV4cjc1cGFwOGVyZXg0NTJkZjlldHdwMGF3ZnZkeDUiIHRpbWVzdGFtcD0iMTYwMTA3NDcy
+MSI+MTE2Mjwva2V5PjwvZm9yZWlnbi1rZXlzPjxyZWYtdHlwZSBuYW1lPSJKb3VybmFsIEFydGlj
+bGUiPjE3PC9yZWYtdHlwZT48Y29udHJpYnV0b3JzPjxhdXRob3JzPjxhdXRob3I+UG93ZWxsLCBK
+UjwvYXV0aG9yPjxhdXRob3I+UGV0cmFyY2EsIFY8L2F1dGhvcj48YXV0aG9yPkRlbGxhIFRvcnJl
+LCBBPC9hdXRob3I+PGF1dGhvcj5DYWNjb25lLCBBPC9hdXRob3I+PGF1dGhvcj5Db2x1enppLCBN
+PC9hdXRob3I+PC9hdXRob3JzPjwvY29udHJpYnV0b3JzPjx0aXRsZXM+PHRpdGxlPlBvcHVsYXRp
+b24gc3RydWN0dXJlLCBzcGVjaWF0aW9uLCBhbmQgaW50cm9ncmVzc2lvbiBpbiB0aGUgQW5vcGhl
+bGVzIGdhbWJpYWUgY29tcGxleDwvdGl0bGU+PHNlY29uZGFyeS10aXRsZT5QYXJhc3NpdG9sb2dp
+YTwvc2Vjb25kYXJ5LXRpdGxlPjwvdGl0bGVzPjxwZXJpb2RpY2FsPjxmdWxsLXRpdGxlPlBhcmFz
+c2l0b2xvZ2lhPC9mdWxsLXRpdGxlPjwvcGVyaW9kaWNhbD48cGFnZXM+MTAxLTExMzwvcGFnZXM+
+PHZvbHVtZT40MTwvdm9sdW1lPjxudW1iZXI+MS0zPC9udW1iZXI+PGRhdGVzPjx5ZWFyPjE5OTk8
+L3llYXI+PC9kYXRlcz48aXNibj4wMDQ4LTI5NTE8L2lzYm4+PHVybHM+PC91cmxzPjwvcmVjb3Jk
+PjwvQ2l0ZT48Q2l0ZT48QXV0aG9yPkRlbGxhIFRvcnJlPC9BdXRob3I+PFllYXI+MTk5NzwvWWVh
+cj48UmVjTnVtPjExNjU8L1JlY051bT48cmVjb3JkPjxyZWMtbnVtYmVyPjExNjU8L3JlYy1udW1i
+ZXI+PGZvcmVpZ24ta2V5cz48a2V5IGFwcD0iRU4iIGRiLWlkPSJlZDBycjV4cjc1cGFwOGVyZXg0
+NTJkZjlldHdwMGF3ZnZkeDUiIHRpbWVzdGFtcD0iMTYwMTA3NDg4OCI+MTE2NTwva2V5PjwvZm9y
+ZWlnbi1rZXlzPjxyZWYtdHlwZSBuYW1lPSJKb3VybmFsIEFydGljbGUiPjE3PC9yZWYtdHlwZT48
+Y29udHJpYnV0b3JzPjxhdXRob3JzPjxhdXRob3I+RGVsbGEgVG9ycmUsIEE8L2F1dGhvcj48YXV0
+aG9yPk1lcnphZ29yYSwgTDwvYXV0aG9yPjxhdXRob3I+UG93ZWxsLCBKUjwvYXV0aG9yPjxhdXRo
+b3I+Q29sdXp6aSwgTTwvYXV0aG9yPjwvYXV0aG9ycz48L2NvbnRyaWJ1dG9ycz48dGl0bGVzPjx0
+aXRsZT5TZWxlY3RpdmUgaW50cm9ncmVzc2lvbiBvZiBwYXJhY2VudHJpYyBpbnZlcnNpb25zIGJl
+dHdlZW4gdHdvIHNpYmxpbmcgc3BlY2llcyBvZiB0aGUgQW5vcGhlbGVzIGdhbWJpYWUgY29tcGxl
+eDwvdGl0bGU+PHNlY29uZGFyeS10aXRsZT5HZW5ldGljczwvc2Vjb25kYXJ5LXRpdGxlPjwvdGl0
+bGVzPjxwZXJpb2RpY2FsPjxmdWxsLXRpdGxlPkdlbmV0aWNzPC9mdWxsLXRpdGxlPjwvcGVyaW9k
+aWNhbD48cGFnZXM+MjM5LTI0NDwvcGFnZXM+PHZvbHVtZT4xNDY8L3ZvbHVtZT48bnVtYmVyPjE8
+L251bWJlcj48ZGF0ZXM+PHllYXI+MTk5NzwveWVhcj48L2RhdGVzPjxpc2JuPjAwMTYtNjczMTwv
+aXNibj48dXJscz48L3VybHM+PC9yZWNvcmQ+PC9DaXRlPjxDaXRlPjxBdXRob3I+S3VsYXRoaW5h
+bDwvQXV0aG9yPjxZZWFyPjIwMDk8L1llYXI+PFJlY051bT4xMTY2PC9SZWNOdW0+PHJlY29yZD48
+cmVjLW51bWJlcj4xMTY2PC9yZWMtbnVtYmVyPjxmb3JlaWduLWtleXM+PGtleSBhcHA9IkVOIiBk
+Yi1pZD0iZWQwcnI1eHI3NXBhcDhlcmV4NDUyZGY5ZXR3cDBhd2Z2ZHg1IiB0aW1lc3RhbXA9IjE2
+MDEwNzQ5OTAiPjExNjY8L2tleT48L2ZvcmVpZ24ta2V5cz48cmVmLXR5cGUgbmFtZT0iSm91cm5h
+bCBBcnRpY2xlIj4xNzwvcmVmLXR5cGU+PGNvbnRyaWJ1dG9ycz48YXV0aG9ycz48YXV0aG9yPkt1
+bGF0aGluYWwsIFJvYiBKPC9hdXRob3I+PGF1dGhvcj5TdGV2aXNvbiwgTGF1cmllIFM8L2F1dGhv
+cj48YXV0aG9yPk5vb3IsIE1vaGFtZWQgQUY8L2F1dGhvcj48L2F1dGhvcnM+PC9jb250cmlidXRv
+cnM+PHRpdGxlcz48dGl0bGU+VGhlIGdlbm9taWNzIG9mIHNwZWNpYXRpb24gaW4gRHJvc29waGls
+YTogZGl2ZXJzaXR5LCBkaXZlcmdlbmNlLCBhbmQgaW50cm9ncmVzc2lvbiBlc3RpbWF0ZWQgdXNp
+bmcgbG93LWNvdmVyYWdlIGdlbm9tZSBzZXF1ZW5jaW5nPC90aXRsZT48c2Vjb25kYXJ5LXRpdGxl
+PlBMb1MgR2VuZXQ8L3NlY29uZGFyeS10aXRsZT48L3RpdGxlcz48cGVyaW9kaWNhbD48ZnVsbC10
+aXRsZT5QTG9TIEdlbmV0PC9mdWxsLXRpdGxlPjwvcGVyaW9kaWNhbD48cGFnZXM+ZTEwMDA1NTA8
+L3BhZ2VzPjx2b2x1bWU+NTwvdm9sdW1lPjxudW1iZXI+NzwvbnVtYmVyPjxkYXRlcz48eWVhcj4y
+MDA5PC95ZWFyPjwvZGF0ZXM+PGlzYm4+MTU1My03NDA0PC9pc2JuPjx1cmxzPjwvdXJscz48L3Jl
+Y29yZD48L0NpdGU+PC9FbmROb3RlPgB=
+</w:fldData>
+        </w:fldChar>
+      </w:r>
+      <w:r>
+        <w:instrText xml:space="preserve"> ADDIN EN.CITE.DATA </w:instrText>
+      </w:r>
+      <w:r>
+        <w:fldChar w:fldCharType="end"/>
+      </w:r>
+      <w:r>
+        <w:fldChar w:fldCharType="separate"/>
+      </w:r>
+      <w:r>
+        <w:rPr>
+          <w:noProof/>
+        </w:rPr>
+        <w:t>[10-13]</w:t>
+      </w:r>
+      <w:r>
+        <w:fldChar w:fldCharType="end"/>
+      </w:r>
+      <w:r>
+        <w:t xml:space="preserve">. Outside of their role in replenishing the pseudoautosomal region of sex chromosomes and formation of neo-sex chromosomes </w:t>
+      </w:r>
+      <w:r>
+        <w:fldChar w:fldCharType="begin">
+          <w:fldData xml:space="preserve">PEVuZE5vdGU+PENpdGU+PEF1dGhvcj5CbGFja21vbjwvQXV0aG9yPjxZZWFyPjIwMTU8L1llYXI+
+PFJlY051bT44Njc8L1JlY051bT48RGlzcGxheVRleHQ+WzE0LTE2XTwvRGlzcGxheVRleHQ+PHJl
+Y29yZD48cmVjLW51bWJlcj44Njc8L3JlYy1udW1iZXI+PGZvcmVpZ24ta2V5cz48a2V5IGFwcD0i
+RU4iIGRiLWlkPSJlZDBycjV4cjc1cGFwOGVyZXg0NTJkZjlldHdwMGF3ZnZkeDUiIHRpbWVzdGFt
+cD0iMTUyNDYwODYxNSI+ODY3PC9rZXk+PC9mb3JlaWduLWtleXM+PHJlZi10eXBlIG5hbWU9Ikpv
+dXJuYWwgQXJ0aWNsZSI+MTc8L3JlZi10eXBlPjxjb250cmlidXRvcnM+PGF1dGhvcnM+PGF1dGhv
+cj5IZWF0aCBCbGFja21vbjwvYXV0aG9yPjxhdXRob3I+SmVmZmVyeSBQLiBEZW11dGg8L2F1dGhv
+cj48L2F1dGhvcnM+PC9jb250cmlidXRvcnM+PHRpdGxlcz48dGl0bGU+VGhlIGZyYWdpbGUgWSBo
+eXBvdGhlc2lzOiBZIGNocm9tb3NvbWUgYW5ldXBsb2lkeSBhcyBhIHNlbGVjdGl2ZSBwcmVzc3Vy
+ZSBpbiBzZXggY2hyb21vc29tZSBhbmQgbWVpb3RpYyBtZWNoYW5pc20gZXZvbHV0aW9uPC90aXRs
+ZT48c2Vjb25kYXJ5LXRpdGxlPkJpb0Vzc2F5czwvc2Vjb25kYXJ5LXRpdGxlPjwvdGl0bGVzPjxw
+ZXJpb2RpY2FsPjxmdWxsLXRpdGxlPkJpb0Vzc2F5czwvZnVsbC10aXRsZT48L3BlcmlvZGljYWw+
+PHBhZ2VzPjk0Mi05NTA8L3BhZ2VzPjx2b2x1bWU+Mzc8L3ZvbHVtZT48bnVtYmVyPjk8L251bWJl
+cj48ZGF0ZXM+PHllYXI+MjAxNTwveWVhcj48L2RhdGVzPjx1cmxzPjxyZWxhdGVkLXVybHM+PHVy
+bD5odHRwczovL29ubGluZWxpYnJhcnkud2lsZXkuY29tL2RvaS9hYnMvMTAuMTAwMi9iaWVzLjIw
+MTUwMDA0MDwvdXJsPjwvcmVsYXRlZC11cmxzPjwvdXJscz48ZWxlY3Ryb25pYy1yZXNvdXJjZS1u
+dW0+ZG9pOjEwLjEwMDIvYmllcy4yMDE1MDAwNDA8L2VsZWN0cm9uaWMtcmVzb3VyY2UtbnVtPjwv
+cmVjb3JkPjwvQ2l0ZT48Q2l0ZT48QXV0aG9yPkJhY2h0cm9nPC9BdXRob3I+PFllYXI+MjAwODwv
+WWVhcj48UmVjTnVtPjk3MDwvUmVjTnVtPjxyZWNvcmQ+PHJlYy1udW1iZXI+OTcwPC9yZWMtbnVt
+YmVyPjxmb3JlaWduLWtleXM+PGtleSBhcHA9IkVOIiBkYi1pZD0iZWQwcnI1eHI3NXBhcDhlcmV4
+NDUyZGY5ZXR3cDBhd2Z2ZHg1IiB0aW1lc3RhbXA9IjE1NzIyNzU3MjQiPjk3MDwva2V5PjwvZm9y
+ZWlnbi1rZXlzPjxyZWYtdHlwZSBuYW1lPSJKb3VybmFsIEFydGljbGUiPjE3PC9yZWYtdHlwZT48
+Y29udHJpYnV0b3JzPjxhdXRob3JzPjxhdXRob3I+QmFjaHRyb2csIERvcmlzPC9hdXRob3I+PC9h
+dXRob3JzPjwvY29udHJpYnV0b3JzPjx0aXRsZXM+PHRpdGxlPlRoZSB0ZW1wb3JhbCBkeW5hbWlj
+cyBvZiBwcm9jZXNzZXMgdW5kZXJseWluZyBZIGNocm9tb3NvbWUgZGVnZW5lcmF0aW9uPC90aXRs
+ZT48c2Vjb25kYXJ5LXRpdGxlPkdlbmV0aWNzPC9zZWNvbmRhcnktdGl0bGU+PC90aXRsZXM+PHBl
+cmlvZGljYWw+PGZ1bGwtdGl0bGU+R2VuZXRpY3M8L2Z1bGwtdGl0bGU+PC9wZXJpb2RpY2FsPjxw
+YWdlcz4xNTEzLTE1MjU8L3BhZ2VzPjx2b2x1bWU+MTc5PC92b2x1bWU+PG51bWJlcj4zPC9udW1i
+ZXI+PGRhdGVzPjx5ZWFyPjIwMDg8L3llYXI+PC9kYXRlcz48aXNibj4wMDE2LTY3MzE8L2lzYm4+
+PHVybHM+PC91cmxzPjxlbGVjdHJvbmljLXJlc291cmNlLW51bT5odHRwczovL2RvaS5vcmcvMTAu
+MTUzNC9nZW5ldGljcy4xMDcuMDg0MDEyPC9lbGVjdHJvbmljLXJlc291cmNlLW51bT48L3JlY29y
+ZD48L0NpdGU+PENpdGU+PEF1dGhvcj5TYXRvbXVyYTwvQXV0aG9yPjxZZWFyPjIwMTY8L1llYXI+
+PFJlY051bT4xMTczPC9SZWNOdW0+PHJlY29yZD48cmVjLW51bWJlcj4xMTczPC9yZWMtbnVtYmVy
+Pjxmb3JlaWduLWtleXM+PGtleSBhcHA9IkVOIiBkYi1pZD0iZWQwcnI1eHI3NXBhcDhlcmV4NDUy
+ZGY5ZXR3cDBhd2Z2ZHg1IiB0aW1lc3RhbXA9IjE2MDEwNzYyMjQiPjExNzM8L2tleT48L2ZvcmVp
+Z24ta2V5cz48cmVmLXR5cGUgbmFtZT0iSm91cm5hbCBBcnRpY2xlIj4xNzwvcmVmLXR5cGU+PGNv
+bnRyaWJ1dG9ycz48YXV0aG9ycz48YXV0aG9yPlNhdG9tdXJhLCBLYXp1aGlybzwvYXV0aG9yPjxh
+dXRob3I+VGFtdXJhLCBLb2ljaGlybzwvYXV0aG9yPjwvYXV0aG9ycz48L2NvbnRyaWJ1dG9ycz48
+dGl0bGVzPjx0aXRsZT5BbmNpZW50IG1hbGUgcmVjb21iaW5hdGlvbiBzaGFwZWQgZ2VuZXRpYyBk
+aXZlcnNpdHkgb2YgbmVvLVkgY2hyb21vc29tZSBpbiBEcm9zb3BoaWxhIGFsYm9taWNhbnM8L3Rp
+dGxlPjxzZWNvbmRhcnktdGl0bGU+TW9sZWN1bGFyIEJpb2xvZ3kgYW5kIEV2b2x1dGlvbjwvc2Vj
+b25kYXJ5LXRpdGxlPjwvdGl0bGVzPjxwZXJpb2RpY2FsPjxmdWxsLXRpdGxlPk1vbGVjdWxhciBC
+aW9sb2d5IGFuZCBFdm9sdXRpb248L2Z1bGwtdGl0bGU+PC9wZXJpb2RpY2FsPjxwYWdlcz4zNjct
+Mzc0PC9wYWdlcz48dm9sdW1lPjMzPC92b2x1bWU+PG51bWJlcj4yPC9udW1iZXI+PGRhdGVzPjx5
+ZWFyPjIwMTY8L3llYXI+PC9kYXRlcz48aXNibj4xNTM3LTE3MTk8L2lzYm4+PHVybHM+PC91cmxz
+PjwvcmVjb3JkPjwvQ2l0ZT48L0VuZE5vdGU+
+</w:fldData>
+        </w:fldChar>
+      </w:r>
+      <w:r>
+        <w:instrText xml:space="preserve"> ADDIN EN.CITE </w:instrText>
+      </w:r>
+      <w:r>
+        <w:fldChar w:fldCharType="begin">
+          <w:fldData xml:space="preserve">PEVuZE5vdGU+PENpdGU+PEF1dGhvcj5CbGFja21vbjwvQXV0aG9yPjxZZWFyPjIwMTU8L1llYXI+
+PFJlY051bT44Njc8L1JlY051bT48RGlzcGxheVRleHQ+WzE0LTE2XTwvRGlzcGxheVRleHQ+PHJl
+Y29yZD48cmVjLW51bWJlcj44Njc8L3JlYy1udW1iZXI+PGZvcmVpZ24ta2V5cz48a2V5IGFwcD0i
+RU4iIGRiLWlkPSJlZDBycjV4cjc1cGFwOGVyZXg0NTJkZjlldHdwMGF3ZnZkeDUiIHRpbWVzdGFt
+cD0iMTUyNDYwODYxNSI+ODY3PC9rZXk+PC9mb3JlaWduLWtleXM+PHJlZi10eXBlIG5hbWU9Ikpv
+dXJuYWwgQXJ0aWNsZSI+MTc8L3JlZi10eXBlPjxjb250cmlidXRvcnM+PGF1dGhvcnM+PGF1dGhv
+cj5IZWF0aCBCbGFja21vbjwvYXV0aG9yPjxhdXRob3I+SmVmZmVyeSBQLiBEZW11dGg8L2F1dGhv
+cj48L2F1dGhvcnM+PC9jb250cmlidXRvcnM+PHRpdGxlcz48dGl0bGU+VGhlIGZyYWdpbGUgWSBo
+eXBvdGhlc2lzOiBZIGNocm9tb3NvbWUgYW5ldXBsb2lkeSBhcyBhIHNlbGVjdGl2ZSBwcmVzc3Vy
+ZSBpbiBzZXggY2hyb21vc29tZSBhbmQgbWVpb3RpYyBtZWNoYW5pc20gZXZvbHV0aW9uPC90aXRs
+ZT48c2Vjb25kYXJ5LXRpdGxlPkJpb0Vzc2F5czwvc2Vjb25kYXJ5LXRpdGxlPjwvdGl0bGVzPjxw
+ZXJpb2RpY2FsPjxmdWxsLXRpdGxlPkJpb0Vzc2F5czwvZnVsbC10aXRsZT48L3BlcmlvZGljYWw+
+PHBhZ2VzPjk0Mi05NTA8L3BhZ2VzPjx2b2x1bWU+Mzc8L3ZvbHVtZT48bnVtYmVyPjk8L251bWJl
+cj48ZGF0ZXM+PHllYXI+MjAxNTwveWVhcj48L2RhdGVzPjx1cmxzPjxyZWxhdGVkLXVybHM+PHVy
+bD5odHRwczovL29ubGluZWxpYnJhcnkud2lsZXkuY29tL2RvaS9hYnMvMTAuMTAwMi9iaWVzLjIw
+MTUwMDA0MDwvdXJsPjwvcmVsYXRlZC11cmxzPjwvdXJscz48ZWxlY3Ryb25pYy1yZXNvdXJjZS1u
+dW0+ZG9pOjEwLjEwMDIvYmllcy4yMDE1MDAwNDA8L2VsZWN0cm9uaWMtcmVzb3VyY2UtbnVtPjwv
+cmVjb3JkPjwvQ2l0ZT48Q2l0ZT48QXV0aG9yPkJhY2h0cm9nPC9BdXRob3I+PFllYXI+MjAwODwv
+WWVhcj48UmVjTnVtPjk3MDwvUmVjTnVtPjxyZWNvcmQ+PHJlYy1udW1iZXI+OTcwPC9yZWMtbnVt
+YmVyPjxmb3JlaWduLWtleXM+PGtleSBhcHA9IkVOIiBkYi1pZD0iZWQwcnI1eHI3NXBhcDhlcmV4
+NDUyZGY5ZXR3cDBhd2Z2ZHg1IiB0aW1lc3RhbXA9IjE1NzIyNzU3MjQiPjk3MDwva2V5PjwvZm9y
+ZWlnbi1rZXlzPjxyZWYtdHlwZSBuYW1lPSJKb3VybmFsIEFydGljbGUiPjE3PC9yZWYtdHlwZT48
+Y29udHJpYnV0b3JzPjxhdXRob3JzPjxhdXRob3I+QmFjaHRyb2csIERvcmlzPC9hdXRob3I+PC9h
+dXRob3JzPjwvY29udHJpYnV0b3JzPjx0aXRsZXM+PHRpdGxlPlRoZSB0ZW1wb3JhbCBkeW5hbWlj
+cyBvZiBwcm9jZXNzZXMgdW5kZXJseWluZyBZIGNocm9tb3NvbWUgZGVnZW5lcmF0aW9uPC90aXRs
+ZT48c2Vjb25kYXJ5LXRpdGxlPkdlbmV0aWNzPC9zZWNvbmRhcnktdGl0bGU+PC90aXRsZXM+PHBl
+cmlvZGljYWw+PGZ1bGwtdGl0bGU+R2VuZXRpY3M8L2Z1bGwtdGl0bGU+PC9wZXJpb2RpY2FsPjxw
+YWdlcz4xNTEzLTE1MjU8L3BhZ2VzPjx2b2x1bWU+MTc5PC92b2x1bWU+PG51bWJlcj4zPC9udW1i
+ZXI+PGRhdGVzPjx5ZWFyPjIwMDg8L3llYXI+PC9kYXRlcz48aXNibj4wMDE2LTY3MzE8L2lzYm4+
+PHVybHM+PC91cmxzPjxlbGVjdHJvbmljLXJlc291cmNlLW51bT5odHRwczovL2RvaS5vcmcvMTAu
+MTUzNC9nZW5ldGljcy4xMDcuMDg0MDEyPC9lbGVjdHJvbmljLXJlc291cmNlLW51bT48L3JlY29y
+ZD48L0NpdGU+PENpdGU+PEF1dGhvcj5TYXRvbXVyYTwvQXV0aG9yPjxZZWFyPjIwMTY8L1llYXI+
+PFJlY051bT4xMTczPC9SZWNOdW0+PHJlY29yZD48cmVjLW51bWJlcj4xMTczPC9yZWMtbnVtYmVy
+Pjxmb3JlaWduLWtleXM+PGtleSBhcHA9IkVOIiBkYi1pZD0iZWQwcnI1eHI3NXBhcDhlcmV4NDUy
+ZGY5ZXR3cDBhd2Z2ZHg1IiB0aW1lc3RhbXA9IjE2MDEwNzYyMjQiPjExNzM8L2tleT48L2ZvcmVp
+Z24ta2V5cz48cmVmLXR5cGUgbmFtZT0iSm91cm5hbCBBcnRpY2xlIj4xNzwvcmVmLXR5cGU+PGNv
+bnRyaWJ1dG9ycz48YXV0aG9ycz48YXV0aG9yPlNhdG9tdXJhLCBLYXp1aGlybzwvYXV0aG9yPjxh
+dXRob3I+VGFtdXJhLCBLb2ljaGlybzwvYXV0aG9yPjwvYXV0aG9ycz48L2NvbnRyaWJ1dG9ycz48
+dGl0bGVzPjx0aXRsZT5BbmNpZW50IG1hbGUgcmVjb21iaW5hdGlvbiBzaGFwZWQgZ2VuZXRpYyBk
+aXZlcnNpdHkgb2YgbmVvLVkgY2hyb21vc29tZSBpbiBEcm9zb3BoaWxhIGFsYm9taWNhbnM8L3Rp
+dGxlPjxzZWNvbmRhcnktdGl0bGU+TW9sZWN1bGFyIEJpb2xvZ3kgYW5kIEV2b2x1dGlvbjwvc2Vj
+b25kYXJ5LXRpdGxlPjwvdGl0bGVzPjxwZXJpb2RpY2FsPjxmdWxsLXRpdGxlPk1vbGVjdWxhciBC
+aW9sb2d5IGFuZCBFdm9sdXRpb248L2Z1bGwtdGl0bGU+PC9wZXJpb2RpY2FsPjxwYWdlcz4zNjct
+Mzc0PC9wYWdlcz48dm9sdW1lPjMzPC92b2x1bWU+PG51bWJlcj4yPC9udW1iZXI+PGRhdGVzPjx5
+ZWFyPjIwMTY8L3llYXI+PC9kYXRlcz48aXNibj4xNTM3LTE3MTk8L2lzYm4+PHVybHM+PC91cmxz
+PjwvcmVjb3JkPjwvQ2l0ZT48L0VuZE5vdGU+
+</w:fldData>
+        </w:fldChar>
+      </w:r>
+      <w:r>
+        <w:instrText xml:space="preserve"> ADDIN EN.CITE.DATA </w:instrText>
+      </w:r>
+      <w:r>
+        <w:fldChar w:fldCharType="end"/>
+      </w:r>
+      <w:r>
+        <w:fldChar w:fldCharType="separate"/>
+      </w:r>
+      <w:r>
+        <w:rPr>
+          <w:noProof/>
+        </w:rPr>
+        <w:t>[14-16]</w:t>
+      </w:r>
+      <w:r>
+        <w:fldChar w:fldCharType="end"/>
+      </w:r>
+      <w:r>
+        <w:t xml:space="preserve">, fusions, like inversions, reduce recombination between loci, by bringing genes which were previously on separate chromosomes together, providing a similar role in local adaptation as described above </w:t>
+      </w:r>
+      <w:r>
+        <w:fldChar w:fldCharType="begin">
+          <w:fldData xml:space="preserve">PEVuZE5vdGU+PENpdGU+PEF1dGhvcj5HdWVycmVybzwvQXV0aG9yPjxZZWFyPjIwMTQ8L1llYXI+
+PFJlY051bT4xMTY4PC9SZWNOdW0+PERpc3BsYXlUZXh0PlsxNy0xOV08L0Rpc3BsYXlUZXh0Pjxy
+ZWNvcmQ+PHJlYy1udW1iZXI+MTE2ODwvcmVjLW51bWJlcj48Zm9yZWlnbi1rZXlzPjxrZXkgYXBw
+PSJFTiIgZGItaWQ9ImVkMHJyNXhyNzVwYXA4ZXJleDQ1MmRmOWV0d3AwYXdmdmR4NSIgdGltZXN0
+YW1wPSIxNjAxMDc1Mjg4Ij4xMTY4PC9rZXk+PC9mb3JlaWduLWtleXM+PHJlZi10eXBlIG5hbWU9
+IkpvdXJuYWwgQXJ0aWNsZSI+MTc8L3JlZi10eXBlPjxjb250cmlidXRvcnM+PGF1dGhvcnM+PGF1
+dGhvcj5HdWVycmVybywgUmFmYWVsIEY8L2F1dGhvcj48YXV0aG9yPktpcmtwYXRyaWNrLCBNYXJr
+PC9hdXRob3I+PC9hdXRob3JzPjwvY29udHJpYnV0b3JzPjx0aXRsZXM+PHRpdGxlPkxvY2FsIGFk
+YXB0YXRpb24gYW5kIHRoZSBldm9sdXRpb24gb2YgY2hyb21vc29tZSBmdXNpb25zPC90aXRsZT48
+c2Vjb25kYXJ5LXRpdGxlPkV2b2x1dGlvbjwvc2Vjb25kYXJ5LXRpdGxlPjwvdGl0bGVzPjxwZXJp
+b2RpY2FsPjxmdWxsLXRpdGxlPkV2b2x1dGlvbjwvZnVsbC10aXRsZT48L3BlcmlvZGljYWw+PHBh
+Z2VzPjI3NDctMjc1NjwvcGFnZXM+PHZvbHVtZT42ODwvdm9sdW1lPjxudW1iZXI+MTA8L251bWJl
+cj48ZGF0ZXM+PHllYXI+MjAxNDwveWVhcj48L2RhdGVzPjxpc2JuPjAwMTQtMzgyMDwvaXNibj48
+dXJscz48L3VybHM+PC9yZWNvcmQ+PC9DaXRlPjxDaXRlPjxBdXRob3I+V2VsbGJhbmQ8L0F1dGhv
+cj48WWVhcj4yMDE5PC9ZZWFyPjxSZWNOdW0+MTE2OTwvUmVjTnVtPjxyZWNvcmQ+PHJlYy1udW1i
+ZXI+MTE2OTwvcmVjLW51bWJlcj48Zm9yZWlnbi1rZXlzPjxrZXkgYXBwPSJFTiIgZGItaWQ9ImVk
+MHJyNXhyNzVwYXA4ZXJleDQ1MmRmOWV0d3AwYXdmdmR4NSIgdGltZXN0YW1wPSIxNjAxMDc1Mjk2
+Ij4xMTY5PC9rZXk+PC9mb3JlaWduLWtleXM+PHJlZi10eXBlIG5hbWU9IkpvdXJuYWwgQXJ0aWNs
+ZSI+MTc8L3JlZi10eXBlPjxjb250cmlidXRvcnM+PGF1dGhvcnM+PGF1dGhvcj5XZWxsYmFuZCwg
+S3lsZTwvYXV0aG9yPjxhdXRob3I+TcOpcm90LCBDbGFpcmU8L2F1dGhvcj48YXV0aG9yPkxpbm5h
+bnNhYXJpLCBUb21taTwvYXV0aG9yPjxhdXRob3I+RWxsaW90dCwgSkFLPC9hdXRob3I+PGF1dGhv
+cj5DdXJyeSwgUiBBbGxlbjwvYXV0aG9yPjxhdXRob3I+QmVybmF0Y2hleiwgTG91aXM8L2F1dGhv
+cj48L2F1dGhvcnM+PC9jb250cmlidXRvcnM+PHRpdGxlcz48dGl0bGU+Q2hyb21vc29tYWwgZnVz
+aW9uIGFuZCBsaWZlIGhpc3RvcnnigJBhc3NvY2lhdGVkIGdlbm9taWMgdmFyaWF0aW9uIGNvbnRy
+aWJ1dGUgdG8gd2l0aGlu4oCQcml2ZXIgbG9jYWwgYWRhcHRhdGlvbiBvZiBBdGxhbnRpYyBzYWxt
+b248L3RpdGxlPjxzZWNvbmRhcnktdGl0bGU+TW9sZWN1bGFyIGVjb2xvZ3k8L3NlY29uZGFyeS10
+aXRsZT48L3RpdGxlcz48cGVyaW9kaWNhbD48ZnVsbC10aXRsZT5Nb2xlY3VsYXIgZWNvbG9neTwv
+ZnVsbC10aXRsZT48L3BlcmlvZGljYWw+PHBhZ2VzPjE0MzktMTQ1OTwvcGFnZXM+PHZvbHVtZT4y
+ODwvdm9sdW1lPjxudW1iZXI+NjwvbnVtYmVyPjxkYXRlcz48eWVhcj4yMDE5PC95ZWFyPjwvZGF0
+ZXM+PGlzYm4+MDk2Mi0xMDgzPC9pc2JuPjx1cmxzPjwvdXJscz48L3JlY29yZD48L0NpdGU+PENp
+dGU+PEF1dGhvcj5UaWdhbm88L0F1dGhvcj48WWVhcj4yMDE2PC9ZZWFyPjxSZWNOdW0+MTE3MDwv
+UmVjTnVtPjxyZWNvcmQ+PHJlYy1udW1iZXI+MTE3MDwvcmVjLW51bWJlcj48Zm9yZWlnbi1rZXlz
+PjxrZXkgYXBwPSJFTiIgZGItaWQ9ImVkMHJyNXhyNzVwYXA4ZXJleDQ1MmRmOWV0d3AwYXdmdmR4
+NSIgdGltZXN0YW1wPSIxNjAxMDc1MzkwIj4xMTcwPC9rZXk+PC9mb3JlaWduLWtleXM+PHJlZi10
+eXBlIG5hbWU9IkpvdXJuYWwgQXJ0aWNsZSI+MTc8L3JlZi10eXBlPjxjb250cmlidXRvcnM+PGF1
+dGhvcnM+PGF1dGhvcj5UaWdhbm8sIEFubmE8L2F1dGhvcj48YXV0aG9yPkZyaWVzZW4sIFZpY2tp
+IEw8L2F1dGhvcj48L2F1dGhvcnM+PC9jb250cmlidXRvcnM+PHRpdGxlcz48dGl0bGU+R2Vub21p
+Y3Mgb2YgbG9jYWwgYWRhcHRhdGlvbiB3aXRoIGdlbmUgZmxvdzwvdGl0bGU+PHNlY29uZGFyeS10
+aXRsZT5Nb2xlY3VsYXIgZWNvbG9neTwvc2Vjb25kYXJ5LXRpdGxlPjwvdGl0bGVzPjxwZXJpb2Rp
+Y2FsPjxmdWxsLXRpdGxlPk1vbGVjdWxhciBlY29sb2d5PC9mdWxsLXRpdGxlPjwvcGVyaW9kaWNh
+bD48cGFnZXM+MjE0NC0yMTY0PC9wYWdlcz48dm9sdW1lPjI1PC92b2x1bWU+PG51bWJlcj4xMDwv
+bnVtYmVyPjxkYXRlcz48eWVhcj4yMDE2PC95ZWFyPjwvZGF0ZXM+PGlzYm4+MDk2Mi0xMDgzPC9p
+c2JuPjx1cmxzPjwvdXJscz48L3JlY29yZD48L0NpdGU+PC9FbmROb3RlPgB=
+</w:fldData>
+        </w:fldChar>
+      </w:r>
+      <w:r>
+        <w:instrText xml:space="preserve"> ADDIN EN.CITE </w:instrText>
+      </w:r>
+      <w:r>
+        <w:fldChar w:fldCharType="begin">
+          <w:fldData xml:space="preserve">PEVuZE5vdGU+PENpdGU+PEF1dGhvcj5HdWVycmVybzwvQXV0aG9yPjxZZWFyPjIwMTQ8L1llYXI+
+PFJlY051bT4xMTY4PC9SZWNOdW0+PERpc3BsYXlUZXh0PlsxNy0xOV08L0Rpc3BsYXlUZXh0Pjxy
+ZWNvcmQ+PHJlYy1udW1iZXI+MTE2ODwvcmVjLW51bWJlcj48Zm9yZWlnbi1rZXlzPjxrZXkgYXBw
+PSJFTiIgZGItaWQ9ImVkMHJyNXhyNzVwYXA4ZXJleDQ1MmRmOWV0d3AwYXdmdmR4NSIgdGltZXN0
+YW1wPSIxNjAxMDc1Mjg4Ij4xMTY4PC9rZXk+PC9mb3JlaWduLWtleXM+PHJlZi10eXBlIG5hbWU9
+IkpvdXJuYWwgQXJ0aWNsZSI+MTc8L3JlZi10eXBlPjxjb250cmlidXRvcnM+PGF1dGhvcnM+PGF1
+dGhvcj5HdWVycmVybywgUmFmYWVsIEY8L2F1dGhvcj48YXV0aG9yPktpcmtwYXRyaWNrLCBNYXJr
+PC9hdXRob3I+PC9hdXRob3JzPjwvY29udHJpYnV0b3JzPjx0aXRsZXM+PHRpdGxlPkxvY2FsIGFk
+YXB0YXRpb24gYW5kIHRoZSBldm9sdXRpb24gb2YgY2hyb21vc29tZSBmdXNpb25zPC90aXRsZT48
+c2Vjb25kYXJ5LXRpdGxlPkV2b2x1dGlvbjwvc2Vjb25kYXJ5LXRpdGxlPjwvdGl0bGVzPjxwZXJp
+b2RpY2FsPjxmdWxsLXRpdGxlPkV2b2x1dGlvbjwvZnVsbC10aXRsZT48L3BlcmlvZGljYWw+PHBh
+Z2VzPjI3NDctMjc1NjwvcGFnZXM+PHZvbHVtZT42ODwvdm9sdW1lPjxudW1iZXI+MTA8L251bWJl
+cj48ZGF0ZXM+PHllYXI+MjAxNDwveWVhcj48L2RhdGVzPjxpc2JuPjAwMTQtMzgyMDwvaXNibj48
+dXJscz48L3VybHM+PC9yZWNvcmQ+PC9DaXRlPjxDaXRlPjxBdXRob3I+V2VsbGJhbmQ8L0F1dGhv
+cj48WWVhcj4yMDE5PC9ZZWFyPjxSZWNOdW0+MTE2OTwvUmVjTnVtPjxyZWNvcmQ+PHJlYy1udW1i
+ZXI+MTE2OTwvcmVjLW51bWJlcj48Zm9yZWlnbi1rZXlzPjxrZXkgYXBwPSJFTiIgZGItaWQ9ImVk
+MHJyNXhyNzVwYXA4ZXJleDQ1MmRmOWV0d3AwYXdmdmR4NSIgdGltZXN0YW1wPSIxNjAxMDc1Mjk2
+Ij4xMTY5PC9rZXk+PC9mb3JlaWduLWtleXM+PHJlZi10eXBlIG5hbWU9IkpvdXJuYWwgQXJ0aWNs
+ZSI+MTc8L3JlZi10eXBlPjxjb250cmlidXRvcnM+PGF1dGhvcnM+PGF1dGhvcj5XZWxsYmFuZCwg
+S3lsZTwvYXV0aG9yPjxhdXRob3I+TcOpcm90LCBDbGFpcmU8L2F1dGhvcj48YXV0aG9yPkxpbm5h
+bnNhYXJpLCBUb21taTwvYXV0aG9yPjxhdXRob3I+RWxsaW90dCwgSkFLPC9hdXRob3I+PGF1dGhv
+cj5DdXJyeSwgUiBBbGxlbjwvYXV0aG9yPjxhdXRob3I+QmVybmF0Y2hleiwgTG91aXM8L2F1dGhv
+cj48L2F1dGhvcnM+PC9jb250cmlidXRvcnM+PHRpdGxlcz48dGl0bGU+Q2hyb21vc29tYWwgZnVz
+aW9uIGFuZCBsaWZlIGhpc3RvcnnigJBhc3NvY2lhdGVkIGdlbm9taWMgdmFyaWF0aW9uIGNvbnRy
+aWJ1dGUgdG8gd2l0aGlu4oCQcml2ZXIgbG9jYWwgYWRhcHRhdGlvbiBvZiBBdGxhbnRpYyBzYWxt
+b248L3RpdGxlPjxzZWNvbmRhcnktdGl0bGU+TW9sZWN1bGFyIGVjb2xvZ3k8L3NlY29uZGFyeS10
+aXRsZT48L3RpdGxlcz48cGVyaW9kaWNhbD48ZnVsbC10aXRsZT5Nb2xlY3VsYXIgZWNvbG9neTwv
+ZnVsbC10aXRsZT48L3BlcmlvZGljYWw+PHBhZ2VzPjE0MzktMTQ1OTwvcGFnZXM+PHZvbHVtZT4y
+ODwvdm9sdW1lPjxudW1iZXI+NjwvbnVtYmVyPjxkYXRlcz48eWVhcj4yMDE5PC95ZWFyPjwvZGF0
+ZXM+PGlzYm4+MDk2Mi0xMDgzPC9pc2JuPjx1cmxzPjwvdXJscz48L3JlY29yZD48L0NpdGU+PENp
+dGU+PEF1dGhvcj5UaWdhbm88L0F1dGhvcj48WWVhcj4yMDE2PC9ZZWFyPjxSZWNOdW0+MTE3MDwv
+UmVjTnVtPjxyZWNvcmQ+PHJlYy1udW1iZXI+MTE3MDwvcmVjLW51bWJlcj48Zm9yZWlnbi1rZXlz
+PjxrZXkgYXBwPSJFTiIgZGItaWQ9ImVkMHJyNXhyNzVwYXA4ZXJleDQ1MmRmOWV0d3AwYXdmdmR4
+NSIgdGltZXN0YW1wPSIxNjAxMDc1MzkwIj4xMTcwPC9rZXk+PC9mb3JlaWduLWtleXM+PHJlZi10
+eXBlIG5hbWU9IkpvdXJuYWwgQXJ0aWNsZSI+MTc8L3JlZi10eXBlPjxjb250cmlidXRvcnM+PGF1
+dGhvcnM+PGF1dGhvcj5UaWdhbm8sIEFubmE8L2F1dGhvcj48YXV0aG9yPkZyaWVzZW4sIFZpY2tp
+IEw8L2F1dGhvcj48L2F1dGhvcnM+PC9jb250cmlidXRvcnM+PHRpdGxlcz48dGl0bGU+R2Vub21p
+Y3Mgb2YgbG9jYWwgYWRhcHRhdGlvbiB3aXRoIGdlbmUgZmxvdzwvdGl0bGU+PHNlY29uZGFyeS10
+aXRsZT5Nb2xlY3VsYXIgZWNvbG9neTwvc2Vjb25kYXJ5LXRpdGxlPjwvdGl0bGVzPjxwZXJpb2Rp
+Y2FsPjxmdWxsLXRpdGxlPk1vbGVjdWxhciBlY29sb2d5PC9mdWxsLXRpdGxlPjwvcGVyaW9kaWNh
+bD48cGFnZXM+MjE0NC0yMTY0PC9wYWdlcz48dm9sdW1lPjI1PC92b2x1bWU+PG51bWJlcj4xMDwv
+bnVtYmVyPjxkYXRlcz48eWVhcj4yMDE2PC95ZWFyPjwvZGF0ZXM+PGlzYm4+MDk2Mi0xMDgzPC9p
+c2JuPjx1cmxzPjwvdXJscz48L3JlY29yZD48L0NpdGU+PC9FbmROb3RlPgB=
+</w:fldData>
+        </w:fldChar>
+      </w:r>
+      <w:r>
+        <w:instrText xml:space="preserve"> ADDIN EN.CITE.DATA </w:instrText>
+      </w:r>
+      <w:r>
+        <w:fldChar w:fldCharType="end"/>
+      </w:r>
+      <w:r>
+        <w:fldChar w:fldCharType="separate"/>
+      </w:r>
+      <w:r>
+        <w:rPr>
+          <w:noProof/>
+        </w:rPr>
+        <w:t>[17-19]</w:t>
+      </w:r>
+      <w:r>
+        <w:fldChar w:fldCharType="end"/>
+      </w:r>
+      <w:r>
+        <w:t xml:space="preserve">. In fact, the models developed by </w:t>
+      </w:r>
+      <w:proofErr w:type="spellStart"/>
+      <w:r>
+        <w:t>Guerroro</w:t>
+      </w:r>
+      <w:proofErr w:type="spellEnd"/>
+      <w:r>
+        <w:t xml:space="preserve"> and Kirkpatrick for the role of fusions in local adaptation also apply to more specific types of fusions (end-to-end, tandem, fusions of holocentric chromosomes) as well as to other types of chromosomal rearrangements, such as Robertsonian translocations and reciprocal translocations </w:t>
+      </w:r>
+      <w:r>
+        <w:fldChar w:fldCharType="begin"/>
+      </w:r>
+      <w:r>
+        <w:instrText xml:space="preserve"> ADDIN EN.CITE &lt;EndNote&gt;&lt;Cite&gt;&lt;Author&gt;Guerrero&lt;/Author&gt;&lt;Year&gt;2014&lt;/Year&gt;&lt;RecNum&gt;1168&lt;/RecNum&gt;&lt;DisplayText&gt;[17]&lt;/DisplayText&gt;&lt;record&gt;&lt;rec-number&gt;1168&lt;/rec-number&gt;&lt;foreign-keys&gt;&lt;key app="EN" db-id="ed0rr5xr75pap8erex452df9etwp0awfvdx5" timestamp="1601075288"&gt;1168&lt;/key&gt;&lt;/foreign-keys&gt;&lt;ref-type name="Journal Article"&gt;17&lt;/ref-type&gt;&lt;contributors&gt;&lt;authors&gt;&lt;author&gt;Guerrero, Rafael F&lt;/author&gt;&lt;author&gt;Kirkpatrick, Mark&lt;/author&gt;&lt;/authors&gt;&lt;/contributors&gt;&lt;titles&gt;&lt;title&gt;Local adaptation and the evolution of chromosome fusions&lt;/title&gt;&lt;secondary-title&gt;Evolution&lt;/secondary-title&gt;&lt;/titles&gt;&lt;periodical&gt;&lt;full-title&gt;Evolution&lt;/full-title&gt;&lt;/periodical&gt;&lt;pages&gt;2747-2756&lt;/pages&gt;&lt;volume&gt;68&lt;/volume&gt;&lt;number&gt;10&lt;/number&gt;&lt;dates&gt;&lt;year&gt;2014&lt;/year&gt;&lt;/dates&gt;&lt;isbn&gt;0014-3820&lt;/isbn&gt;&lt;urls&gt;&lt;/urls&gt;&lt;/record&gt;&lt;/Cite&gt;&lt;/EndNote&gt;</w:instrText>
+      </w:r>
+      <w:r>
+        <w:fldChar w:fldCharType="separate"/>
+      </w:r>
+      <w:r>
+        <w:rPr>
+          <w:noProof/>
+        </w:rPr>
+        <w:t>[17]</w:t>
+      </w:r>
+      <w:r>
+        <w:fldChar w:fldCharType="end"/>
+      </w:r>
+      <w:r>
+        <w:t xml:space="preserve">. Translocations involving sex chromosomes, however, can dramatically reshape sex linkage more than inversions as seen in frog, </w:t>
+      </w:r>
+      <w:r>
+        <w:rPr>
+          <w:i/>
+        </w:rPr>
+        <w:t xml:space="preserve">Rana </w:t>
+      </w:r>
+      <w:proofErr w:type="spellStart"/>
+      <w:r>
+        <w:rPr>
+          <w:i/>
+        </w:rPr>
+        <w:t>temporaria</w:t>
+      </w:r>
+      <w:proofErr w:type="spellEnd"/>
+      <w:r>
+        <w:t xml:space="preserve"> </w:t>
+      </w:r>
+      <w:r>
+        <w:fldChar w:fldCharType="begin"/>
+      </w:r>
+      <w:r>
+        <w:instrText xml:space="preserve"> ADDIN EN.CITE &lt;EndNote&gt;&lt;Cite&gt;&lt;Author&gt;Toups&lt;/Author&gt;&lt;Year&gt;2019&lt;/Year&gt;&lt;RecNum&gt;1174&lt;/RecNum&gt;&lt;DisplayText&gt;[20, 21]&lt;/DisplayText&gt;&lt;record&gt;&lt;rec-number&gt;1174&lt;/rec-number&gt;&lt;foreign-keys&gt;&lt;key app="EN" db-id="ed0rr5xr75pap8erex452df9etwp0awfvdx5" timestamp="1601076319"&gt;1174&lt;/key&gt;&lt;/foreign-keys&gt;&lt;ref-type name="Journal Article"&gt;17&lt;/ref-type&gt;&lt;contributors&gt;&lt;authors&gt;&lt;author&gt;Toups, Melissa A&lt;/author&gt;&lt;author&gt;Rodrigues, Nicolas&lt;/author&gt;&lt;author&gt;Perrin, Nicolas&lt;/author&gt;&lt;author&gt;Kirkpatrick, Mark&lt;/author&gt;&lt;/authors&gt;&lt;/contributors&gt;&lt;titles&gt;&lt;title&gt;A reciprocal translocation radically reshapes sex‐linked inheritance in the common frog&lt;/title&gt;&lt;secondary-title&gt;Molecular ecology&lt;/secondary-title&gt;&lt;/titles&gt;&lt;periodical&gt;&lt;full-title&gt;Molecular ecology&lt;/full-title&gt;&lt;/periodical&gt;&lt;pages&gt;1877-1889&lt;/pages&gt;&lt;volume&gt;28&lt;/volume&gt;&lt;number&gt;8&lt;/number&gt;&lt;dates&gt;&lt;year&gt;2019&lt;/year&gt;&lt;/dates&gt;&lt;isbn&gt;0962-1083&lt;/isbn&gt;&lt;urls&gt;&lt;/urls&gt;&lt;/record&gt;&lt;/Cite&gt;&lt;Cite&gt;&lt;Author&gt;Scott&lt;/Author&gt;&lt;Year&gt;2019&lt;/Year&gt;&lt;RecNum&gt;1175&lt;/RecNum&gt;&lt;record&gt;&lt;rec-number&gt;1175&lt;/rec-number&gt;&lt;foreign-keys&gt;&lt;key app="EN" db-id="ed0rr5xr75pap8erex452df9etwp0awfvdx5" timestamp="1601076320"&gt;1175&lt;/key&gt;&lt;/foreign-keys&gt;&lt;ref-type name="Journal Article"&gt;17&lt;/ref-type&gt;&lt;contributors&gt;&lt;authors&gt;&lt;author&gt;Scott, Michael F&lt;/author&gt;&lt;/authors&gt;&lt;/contributors&gt;&lt;titles&gt;&lt;title&gt;Causes and consequences of reciprocal translocations on sex chromosomes&lt;/title&gt;&lt;secondary-title&gt;Molecular ecology&lt;/secondary-title&gt;&lt;/titles&gt;&lt;periodical&gt;&lt;full-title&gt;Molecular ecology&lt;/full-title&gt;&lt;/periodical&gt;&lt;pages&gt;1863-1865&lt;/pages&gt;&lt;volume&gt;28&lt;/volume&gt;&lt;number&gt;8&lt;/number&gt;&lt;dates&gt;&lt;year&gt;2019&lt;/year&gt;&lt;/dates&gt;&lt;isbn&gt;0962-1083&lt;/isbn&gt;&lt;urls&gt;&lt;/urls&gt;&lt;/record&gt;&lt;/Cite&gt;&lt;/EndNote&gt;</w:instrText>
+      </w:r>
+      <w:r>
+        <w:fldChar w:fldCharType="separate"/>
+      </w:r>
+      <w:r>
+        <w:rPr>
+          <w:noProof/>
+        </w:rPr>
+        <w:t>[20, 21]</w:t>
+      </w:r>
+      <w:r>
+        <w:fldChar w:fldCharType="end"/>
+      </w:r>
+      <w:r>
+        <w:t>.</w:t>
+      </w:r>
+      <w:r>
+        <w:t xml:space="preserve"> Just as the structure of chromosomes is not static the position of individual genes is also labile. In particular there is abundant evidence that gene duplication can produce both tandem copies closely linked to the original gene copy as well as duplicates on entirely different chromosomes</w:t>
+      </w:r>
+      <w:r>
+        <w:fldChar w:fldCharType="begin"/>
+      </w:r>
+      <w:r>
+        <w:instrText xml:space="preserve"> ADDIN EN.CITE &lt;EndNote&gt;&lt;Cite&gt;&lt;Author&gt;Zhang&lt;/Author&gt;&lt;Year&gt;2003&lt;/Year&gt;&lt;RecNum&gt;33&lt;/RecNum&gt;&lt;DisplayText&gt;[22, 23]&lt;/DisplayText&gt;&lt;record&gt;&lt;rec-number&gt;33&lt;/rec-number&gt;&lt;foreign-keys&gt;&lt;key app="EN" db-id="w5ertxsw59t5scetfsmp0d0t2xra02are0vp" timestamp="1601218661"&gt;33&lt;/key&gt;&lt;/foreign-keys&gt;&lt;ref-type name="Journal Article"&gt;17&lt;/ref-type&gt;&lt;contributors&gt;&lt;authors&gt;&lt;author&gt;Zhang, Jianzhi&lt;/author&gt;&lt;/authors&gt;&lt;/contributors&gt;&lt;titles&gt;&lt;title&gt;Evolution by gene duplication: an update&lt;/title&gt;&lt;secondary-title&gt;Trends in ecology &amp;amp; evolution&lt;/secondary-title&gt;&lt;/titles&gt;&lt;periodical&gt;&lt;full-title&gt;Trends in ecology &amp;amp; evolution&lt;/full-title&gt;&lt;/periodical&gt;&lt;pages&gt;292-298&lt;/pages&gt;&lt;volume&gt;18&lt;/volume&gt;&lt;number&gt;6&lt;/number&gt;&lt;dates&gt;&lt;year&gt;2003&lt;/year&gt;&lt;/dates&gt;&lt;isbn&gt;0169-5347&lt;/isbn&gt;&lt;urls&gt;&lt;/urls&gt;&lt;/record&gt;&lt;/Cite&gt;&lt;Cite&gt;&lt;Author&gt;Casola&lt;/Author&gt;&lt;Year&gt;2018&lt;/Year&gt;&lt;RecNum&gt;34&lt;/RecNum&gt;&lt;record&gt;&lt;rec-number&gt;34&lt;/rec-number&gt;&lt;foreign-keys&gt;&lt;key app="EN" db-id="w5ertxsw59t5scetfsmp0d0t2xra02are0vp" timestamp="1601218775"&gt;34&lt;/key&gt;&lt;/foreign-keys&gt;&lt;ref-type name="Journal Article"&gt;17&lt;/ref-type&gt;&lt;contributors&gt;&lt;authors&gt;&lt;author&gt;Casola, Claudio&lt;/author&gt;&lt;/authors&gt;&lt;/contributors&gt;&lt;titles&gt;&lt;title&gt;From de novo to “de nono”: the majority of novel protein-coding genes identified with phylostratigraphy are old genes or recent duplicates&lt;/title&gt;&lt;secondary-title&gt;Genome biology and evolution&lt;/secondary-title&gt;&lt;/titles&gt;&lt;periodical&gt;&lt;full-title&gt;Genome biology and evolution&lt;/full-title&gt;&lt;/periodical&gt;&lt;pages&gt;2906-2918&lt;/pages&gt;&lt;volume&gt;10&lt;/volume&gt;&lt;number&gt;11&lt;/number&gt;&lt;dates&gt;&lt;year&gt;2018&lt;/year&gt;&lt;/dates&gt;&lt;isbn&gt;1759-6653&lt;/isbn&gt;&lt;urls&gt;&lt;/urls&gt;&lt;/record&gt;&lt;/Cite&gt;&lt;/EndNote&gt;</w:instrText>
+      </w:r>
+      <w:r>
+        <w:fldChar w:fldCharType="separate"/>
+      </w:r>
+      <w:r>
+        <w:rPr>
+          <w:noProof/>
+        </w:rPr>
+        <w:t>[22, 23]</w:t>
+      </w:r>
+      <w:r>
+        <w:fldChar w:fldCharType="end"/>
+      </w:r>
+      <w:r>
+        <w:t>. These distant duplicates often show a patter</w:t>
+      </w:r>
+      <w:r>
+        <w:t xml:space="preserve">n that suggests that movement onto or off of sex chromosomes is beneficial </w:t>
+      </w:r>
+      <w:r>
+        <w:fldChar w:fldCharType="begin">
+          <w:fldData xml:space="preserve">PEVuZE5vdGU+PENpdGU+PEF1dGhvcj5EdXBpbTwvQXV0aG9yPjxZZWFyPjIwMTg8L1llYXI+PFJl
+Y051bT4yOTwvUmVjTnVtPjxEaXNwbGF5VGV4dD5bMjQtMjddPC9EaXNwbGF5VGV4dD48cmVjb3Jk
+PjxyZWMtbnVtYmVyPjI5PC9yZWMtbnVtYmVyPjxmb3JlaWduLWtleXM+PGtleSBhcHA9IkVOIiBk
+Yi1pZD0idzVlcnR4c3c1OXQ1c2NldGZzbXAwZDB0MnhyYTAyYXJlMHZwIiB0aW1lc3RhbXA9IjE2
+MDEyMTgyMzYiPjI5PC9rZXk+PC9mb3JlaWduLWtleXM+PHJlZi10eXBlIG5hbWU9IkpvdXJuYWwg
+QXJ0aWNsZSI+MTc8L3JlZi10eXBlPjxjb250cmlidXRvcnM+PGF1dGhvcnM+PGF1dGhvcj5EdXBp
+bSwgRWR1YXJkbyBHPC9hdXRob3I+PGF1dGhvcj5Hb2xkc3RlaW4sIEdhYnJpZWw8L2F1dGhvcj48
+YXV0aG9yPlZhbmRlcmxpbmRlLCBUaHlhZ288L2F1dGhvcj48YXV0aG9yPlZheiwgU3V6YW5hIEM8
+L2F1dGhvcj48YXV0aG9yPktyc3RpY2V2aWMsIEZsw6F2aWE8L2F1dGhvcj48YXV0aG9yPkJhc3Rv
+cywgQWxpbmU8L2F1dGhvcj48YXV0aG9yPlBpbmjDo28sIFRoYWRlbzwvYXV0aG9yPjxhdXRob3I+
+VG9ycmVzLCBNYXJjb3M8L2F1dGhvcj48YXV0aG9yPkRhdmlkLCBKZWFuIFI8L2F1dGhvcj48YXV0
+aG9yPlZpbGVsYSwgQ2FybG9zIFI8L2F1dGhvcj48L2F1dGhvcnM+PC9jb250cmlidXRvcnM+PHRp
+dGxlcz48dGl0bGU+QW4gaW52ZXN0aWdhdGlvbiBvZiBZIGNocm9tb3NvbWUgaW5jb3Jwb3JhdGlv
+bnMgaW4gNDAwIHNwZWNpZXMgb2YgRHJvc29waGlsYSBhbmQgcmVsYXRlZCBnZW5lcmE8L3RpdGxl
+PjxzZWNvbmRhcnktdGl0bGU+UExvUyBnZW5ldGljczwvc2Vjb25kYXJ5LXRpdGxlPjwvdGl0bGVz
+PjxwZXJpb2RpY2FsPjxmdWxsLXRpdGxlPlBMb1MgZ2VuZXRpY3M8L2Z1bGwtdGl0bGU+PC9wZXJp
+b2RpY2FsPjxwYWdlcz5lMTAwNzc3MDwvcGFnZXM+PHZvbHVtZT4xNDwvdm9sdW1lPjxudW1iZXI+
+MTE8L251bWJlcj48ZGF0ZXM+PHllYXI+MjAxODwveWVhcj48L2RhdGVzPjxpc2JuPjE1NTMtNzM5
+MDwvaXNibj48dXJscz48L3VybHM+PC9yZWNvcmQ+PC9DaXRlPjxDaXRlPjxBdXRob3I+QmV0csOh
+bjwvQXV0aG9yPjxZZWFyPjIwMDI8L1llYXI+PFJlY051bT4zMDwvUmVjTnVtPjxyZWNvcmQ+PHJl
+Yy1udW1iZXI+MzA8L3JlYy1udW1iZXI+PGZvcmVpZ24ta2V5cz48a2V5IGFwcD0iRU4iIGRiLWlk
+PSJ3NWVydHhzdzU5dDVzY2V0ZnNtcDBkMHQyeHJhMDJhcmUwdnAiIHRpbWVzdGFtcD0iMTYwMTIx
+ODUyMCI+MzA8L2tleT48L2ZvcmVpZ24ta2V5cz48cmVmLXR5cGUgbmFtZT0iSm91cm5hbCBBcnRp
+Y2xlIj4xNzwvcmVmLXR5cGU+PGNvbnRyaWJ1dG9ycz48YXV0aG9ycz48YXV0aG9yPkJldHLDoW4s
+IEVzdGhlcjwvYXV0aG9yPjxhdXRob3I+VGhvcm50b24sIEtldmluPC9hdXRob3I+PGF1dGhvcj5M
+b25nLCBNYW55dWFuPC9hdXRob3I+PC9hdXRob3JzPjwvY29udHJpYnV0b3JzPjx0aXRsZXM+PHRp
+dGxlPlJldHJvcG9zZWQgbmV3IGdlbmVzIG91dCBvZiB0aGUgWCBpbiBEcm9zb3BoaWxhPC90aXRs
+ZT48c2Vjb25kYXJ5LXRpdGxlPkdlbm9tZSByZXNlYXJjaDwvc2Vjb25kYXJ5LXRpdGxlPjwvdGl0
+bGVzPjxwZXJpb2RpY2FsPjxmdWxsLXRpdGxlPkdlbm9tZSByZXNlYXJjaDwvZnVsbC10aXRsZT48
+L3BlcmlvZGljYWw+PHBhZ2VzPjE4NTQtMTg1OTwvcGFnZXM+PHZvbHVtZT4xMjwvdm9sdW1lPjxu
+dW1iZXI+MTI8L251bWJlcj48ZGF0ZXM+PHllYXI+MjAwMjwveWVhcj48L2RhdGVzPjxpc2JuPjEw
+ODgtOTA1MTwvaXNibj48dXJscz48L3VybHM+PC9yZWNvcmQ+PC9DaXRlPjxDaXRlPjxBdXRob3I+
+RW1lcnNvbjwvQXV0aG9yPjxZZWFyPjIwMDQ8L1llYXI+PFJlY051bT4zMTwvUmVjTnVtPjxyZWNv
+cmQ+PHJlYy1udW1iZXI+MzE8L3JlYy1udW1iZXI+PGZvcmVpZ24ta2V5cz48a2V5IGFwcD0iRU4i
+IGRiLWlkPSJ3NWVydHhzdzU5dDVzY2V0ZnNtcDBkMHQyeHJhMDJhcmUwdnAiIHRpbWVzdGFtcD0i
+MTYwMTIxODU1NiI+MzE8L2tleT48L2ZvcmVpZ24ta2V5cz48cmVmLXR5cGUgbmFtZT0iSm91cm5h
+bCBBcnRpY2xlIj4xNzwvcmVmLXR5cGU+PGNvbnRyaWJ1dG9ycz48YXV0aG9ycz48YXV0aG9yPkVt
+ZXJzb24sIEpKPC9hdXRob3I+PGF1dGhvcj5LYWVzc21hbm4sIEhlbnJpazwvYXV0aG9yPjxhdXRo
+b3I+QmV0csOhbiwgRXN0aGVyPC9hdXRob3I+PGF1dGhvcj5Mb25nLCBNYW55dWFuPC9hdXRob3I+
+PC9hdXRob3JzPjwvY29udHJpYnV0b3JzPjx0aXRsZXM+PHRpdGxlPkV4dGVuc2l2ZSBnZW5lIHRy
+YWZmaWMgb24gdGhlIG1hbW1hbGlhbiBYIGNocm9tb3NvbWU8L3RpdGxlPjxzZWNvbmRhcnktdGl0
+bGU+U2NpZW5jZTwvc2Vjb25kYXJ5LXRpdGxlPjwvdGl0bGVzPjxwZXJpb2RpY2FsPjxmdWxsLXRp
+dGxlPlNjaWVuY2U8L2Z1bGwtdGl0bGU+PC9wZXJpb2RpY2FsPjxwYWdlcz41MzctNTQwPC9wYWdl
+cz48dm9sdW1lPjMwMzwvdm9sdW1lPjxudW1iZXI+NTY1NzwvbnVtYmVyPjxkYXRlcz48eWVhcj4y
+MDA0PC95ZWFyPjwvZGF0ZXM+PGlzYm4+MDAzNi04MDc1PC9pc2JuPjx1cmxzPjwvdXJscz48L3Jl
+Y29yZD48L0NpdGU+PENpdGU+PEF1dGhvcj5aaGFuZzwvQXV0aG9yPjxZZWFyPjIwMTA8L1llYXI+
+PFJlY051bT4zMjwvUmVjTnVtPjxyZWNvcmQ+PHJlYy1udW1iZXI+MzI8L3JlYy1udW1iZXI+PGZv
+cmVpZ24ta2V5cz48a2V5IGFwcD0iRU4iIGRiLWlkPSJ3NWVydHhzdzU5dDVzY2V0ZnNtcDBkMHQy
+eHJhMDJhcmUwdnAiIHRpbWVzdGFtcD0iMTYwMTIxODYyMSI+MzI8L2tleT48L2ZvcmVpZ24ta2V5
+cz48cmVmLXR5cGUgbmFtZT0iSm91cm5hbCBBcnRpY2xlIj4xNzwvcmVmLXR5cGU+PGNvbnRyaWJ1
+dG9ycz48YXV0aG9ycz48YXV0aG9yPlpoYW5nLCBZb25nIEU8L2F1dGhvcj48YXV0aG9yPlZpYnJh
+bm92c2tpLCBNYXJpYSBEPC9hdXRob3I+PGF1dGhvcj5MYW5kYmFjaywgUGF0cmljazwvYXV0aG9y
+PjxhdXRob3I+TWFyYWlzLCBHYWJyaWVsIEFCPC9hdXRob3I+PGF1dGhvcj5Mb25nLCBNYW55dWFu
+PC9hdXRob3I+PC9hdXRob3JzPjwvY29udHJpYnV0b3JzPjx0aXRsZXM+PHRpdGxlPkNocm9tb3Nv
+bWFsIHJlZGlzdHJpYnV0aW9uIG9mIG1hbGUtYmlhc2VkIGdlbmVzIGluIG1hbW1hbGlhbiBldm9s
+dXRpb24gd2l0aCB0d28gYnVyc3RzIG9mIGdlbmUgZ2FpbiBvbiB0aGUgWCBjaHJvbW9zb21lPC90
+aXRsZT48c2Vjb25kYXJ5LXRpdGxlPlBMb1MgQmlvbDwvc2Vjb25kYXJ5LXRpdGxlPjwvdGl0bGVz
+PjxwZXJpb2RpY2FsPjxmdWxsLXRpdGxlPlBMb1MgQmlvbDwvZnVsbC10aXRsZT48L3BlcmlvZGlj
+YWw+PHBhZ2VzPmUxMDAwNDk0PC9wYWdlcz48dm9sdW1lPjg8L3ZvbHVtZT48bnVtYmVyPjEwPC9u
+dW1iZXI+PGRhdGVzPjx5ZWFyPjIwMTA8L3llYXI+PC9kYXRlcz48aXNibj4xNTQ1LTc4ODU8L2lz
+Ym4+PHVybHM+PC91cmxzPjwvcmVjb3JkPjwvQ2l0ZT48L0VuZE5vdGU+
+</w:fldData>
+        </w:fldChar>
+      </w:r>
+      <w:r>
+        <w:instrText xml:space="preserve"> ADDIN EN.CITE </w:instrText>
+      </w:r>
+      <w:r>
+        <w:fldChar w:fldCharType="begin">
+          <w:fldData xml:space="preserve">PEVuZE5vdGU+PENpdGU+PEF1dGhvcj5EdXBpbTwvQXV0aG9yPjxZZWFyPjIwMTg8L1llYXI+PFJl
+Y051bT4yOTwvUmVjTnVtPjxEaXNwbGF5VGV4dD5bMjQtMjddPC9EaXNwbGF5VGV4dD48cmVjb3Jk
+PjxyZWMtbnVtYmVyPjI5PC9yZWMtbnVtYmVyPjxmb3JlaWduLWtleXM+PGtleSBhcHA9IkVOIiBk
+Yi1pZD0idzVlcnR4c3c1OXQ1c2NldGZzbXAwZDB0MnhyYTAyYXJlMHZwIiB0aW1lc3RhbXA9IjE2
+MDEyMTgyMzYiPjI5PC9rZXk+PC9mb3JlaWduLWtleXM+PHJlZi10eXBlIG5hbWU9IkpvdXJuYWwg
+QXJ0aWNsZSI+MTc8L3JlZi10eXBlPjxjb250cmlidXRvcnM+PGF1dGhvcnM+PGF1dGhvcj5EdXBp
+bSwgRWR1YXJkbyBHPC9hdXRob3I+PGF1dGhvcj5Hb2xkc3RlaW4sIEdhYnJpZWw8L2F1dGhvcj48
+YXV0aG9yPlZhbmRlcmxpbmRlLCBUaHlhZ288L2F1dGhvcj48YXV0aG9yPlZheiwgU3V6YW5hIEM8
+L2F1dGhvcj48YXV0aG9yPktyc3RpY2V2aWMsIEZsw6F2aWE8L2F1dGhvcj48YXV0aG9yPkJhc3Rv
+cywgQWxpbmU8L2F1dGhvcj48YXV0aG9yPlBpbmjDo28sIFRoYWRlbzwvYXV0aG9yPjxhdXRob3I+
+VG9ycmVzLCBNYXJjb3M8L2F1dGhvcj48YXV0aG9yPkRhdmlkLCBKZWFuIFI8L2F1dGhvcj48YXV0
+aG9yPlZpbGVsYSwgQ2FybG9zIFI8L2F1dGhvcj48L2F1dGhvcnM+PC9jb250cmlidXRvcnM+PHRp
+dGxlcz48dGl0bGU+QW4gaW52ZXN0aWdhdGlvbiBvZiBZIGNocm9tb3NvbWUgaW5jb3Jwb3JhdGlv
+bnMgaW4gNDAwIHNwZWNpZXMgb2YgRHJvc29waGlsYSBhbmQgcmVsYXRlZCBnZW5lcmE8L3RpdGxl
+PjxzZWNvbmRhcnktdGl0bGU+UExvUyBnZW5ldGljczwvc2Vjb25kYXJ5LXRpdGxlPjwvdGl0bGVz
+PjxwZXJpb2RpY2FsPjxmdWxsLXRpdGxlPlBMb1MgZ2VuZXRpY3M8L2Z1bGwtdGl0bGU+PC9wZXJp
+b2RpY2FsPjxwYWdlcz5lMTAwNzc3MDwvcGFnZXM+PHZvbHVtZT4xNDwvdm9sdW1lPjxudW1iZXI+
+MTE8L251bWJlcj48ZGF0ZXM+PHllYXI+MjAxODwveWVhcj48L2RhdGVzPjxpc2JuPjE1NTMtNzM5
+MDwvaXNibj48dXJscz48L3VybHM+PC9yZWNvcmQ+PC9DaXRlPjxDaXRlPjxBdXRob3I+QmV0csOh
+bjwvQXV0aG9yPjxZZWFyPjIwMDI8L1llYXI+PFJlY051bT4zMDwvUmVjTnVtPjxyZWNvcmQ+PHJl
+Yy1udW1iZXI+MzA8L3JlYy1udW1iZXI+PGZvcmVpZ24ta2V5cz48a2V5IGFwcD0iRU4iIGRiLWlk
+PSJ3NWVydHhzdzU5dDVzY2V0ZnNtcDBkMHQyeHJhMDJhcmUwdnAiIHRpbWVzdGFtcD0iMTYwMTIx
+ODUyMCI+MzA8L2tleT48L2ZvcmVpZ24ta2V5cz48cmVmLXR5cGUgbmFtZT0iSm91cm5hbCBBcnRp
+Y2xlIj4xNzwvcmVmLXR5cGU+PGNvbnRyaWJ1dG9ycz48YXV0aG9ycz48YXV0aG9yPkJldHLDoW4s
+IEVzdGhlcjwvYXV0aG9yPjxhdXRob3I+VGhvcm50b24sIEtldmluPC9hdXRob3I+PGF1dGhvcj5M
+b25nLCBNYW55dWFuPC9hdXRob3I+PC9hdXRob3JzPjwvY29udHJpYnV0b3JzPjx0aXRsZXM+PHRp
+dGxlPlJldHJvcG9zZWQgbmV3IGdlbmVzIG91dCBvZiB0aGUgWCBpbiBEcm9zb3BoaWxhPC90aXRs
+ZT48c2Vjb25kYXJ5LXRpdGxlPkdlbm9tZSByZXNlYXJjaDwvc2Vjb25kYXJ5LXRpdGxlPjwvdGl0
+bGVzPjxwZXJpb2RpY2FsPjxmdWxsLXRpdGxlPkdlbm9tZSByZXNlYXJjaDwvZnVsbC10aXRsZT48
+L3BlcmlvZGljYWw+PHBhZ2VzPjE4NTQtMTg1OTwvcGFnZXM+PHZvbHVtZT4xMjwvdm9sdW1lPjxu
+dW1iZXI+MTI8L251bWJlcj48ZGF0ZXM+PHllYXI+MjAwMjwveWVhcj48L2RhdGVzPjxpc2JuPjEw
+ODgtOTA1MTwvaXNibj48dXJscz48L3VybHM+PC9yZWNvcmQ+PC9DaXRlPjxDaXRlPjxBdXRob3I+
+RW1lcnNvbjwvQXV0aG9yPjxZZWFyPjIwMDQ8L1llYXI+PFJlY051bT4zMTwvUmVjTnVtPjxyZWNv
+cmQ+PHJlYy1udW1iZXI+MzE8L3JlYy1udW1iZXI+PGZvcmVpZ24ta2V5cz48a2V5IGFwcD0iRU4i
+IGRiLWlkPSJ3NWVydHhzdzU5dDVzY2V0ZnNtcDBkMHQyeHJhMDJhcmUwdnAiIHRpbWVzdGFtcD0i
+MTYwMTIxODU1NiI+MzE8L2tleT48L2ZvcmVpZ24ta2V5cz48cmVmLXR5cGUgbmFtZT0iSm91cm5h
+bCBBcnRpY2xlIj4xNzwvcmVmLXR5cGU+PGNvbnRyaWJ1dG9ycz48YXV0aG9ycz48YXV0aG9yPkVt
+ZXJzb24sIEpKPC9hdXRob3I+PGF1dGhvcj5LYWVzc21hbm4sIEhlbnJpazwvYXV0aG9yPjxhdXRo
+b3I+QmV0csOhbiwgRXN0aGVyPC9hdXRob3I+PGF1dGhvcj5Mb25nLCBNYW55dWFuPC9hdXRob3I+
+PC9hdXRob3JzPjwvY29udHJpYnV0b3JzPjx0aXRsZXM+PHRpdGxlPkV4dGVuc2l2ZSBnZW5lIHRy
+YWZmaWMgb24gdGhlIG1hbW1hbGlhbiBYIGNocm9tb3NvbWU8L3RpdGxlPjxzZWNvbmRhcnktdGl0
+bGU+U2NpZW5jZTwvc2Vjb25kYXJ5LXRpdGxlPjwvdGl0bGVzPjxwZXJpb2RpY2FsPjxmdWxsLXRp
+dGxlPlNjaWVuY2U8L2Z1bGwtdGl0bGU+PC9wZXJpb2RpY2FsPjxwYWdlcz41MzctNTQwPC9wYWdl
+cz48dm9sdW1lPjMwMzwvdm9sdW1lPjxudW1iZXI+NTY1NzwvbnVtYmVyPjxkYXRlcz48eWVhcj4y
+MDA0PC95ZWFyPjwvZGF0ZXM+PGlzYm4+MDAzNi04MDc1PC9pc2JuPjx1cmxzPjwvdXJscz48L3Jl
+Y29yZD48L0NpdGU+PENpdGU+PEF1dGhvcj5aaGFuZzwvQXV0aG9yPjxZZWFyPjIwMTA8L1llYXI+
+PFJlY051bT4zMjwvUmVjTnVtPjxyZWNvcmQ+PHJlYy1udW1iZXI+MzI8L3JlYy1udW1iZXI+PGZv
+cmVpZ24ta2V5cz48a2V5IGFwcD0iRU4iIGRiLWlkPSJ3NWVydHhzdzU5dDVzY2V0ZnNtcDBkMHQy
+eHJhMDJhcmUwdnAiIHRpbWVzdGFtcD0iMTYwMTIxODYyMSI+MzI8L2tleT48L2ZvcmVpZ24ta2V5
+cz48cmVmLXR5cGUgbmFtZT0iSm91cm5hbCBBcnRpY2xlIj4xNzwvcmVmLXR5cGU+PGNvbnRyaWJ1
+dG9ycz48YXV0aG9ycz48YXV0aG9yPlpoYW5nLCBZb25nIEU8L2F1dGhvcj48YXV0aG9yPlZpYnJh
+bm92c2tpLCBNYXJpYSBEPC9hdXRob3I+PGF1dGhvcj5MYW5kYmFjaywgUGF0cmljazwvYXV0aG9y
+PjxhdXRob3I+TWFyYWlzLCBHYWJyaWVsIEFCPC9hdXRob3I+PGF1dGhvcj5Mb25nLCBNYW55dWFu
+PC9hdXRob3I+PC9hdXRob3JzPjwvY29udHJpYnV0b3JzPjx0aXRsZXM+PHRpdGxlPkNocm9tb3Nv
+bWFsIHJlZGlzdHJpYnV0aW9uIG9mIG1hbGUtYmlhc2VkIGdlbmVzIGluIG1hbW1hbGlhbiBldm9s
+dXRpb24gd2l0aCB0d28gYnVyc3RzIG9mIGdlbmUgZ2FpbiBvbiB0aGUgWCBjaHJvbW9zb21lPC90
+aXRsZT48c2Vjb25kYXJ5LXRpdGxlPlBMb1MgQmlvbDwvc2Vjb25kYXJ5LXRpdGxlPjwvdGl0bGVz
+PjxwZXJpb2RpY2FsPjxmdWxsLXRpdGxlPlBMb1MgQmlvbDwvZnVsbC10aXRsZT48L3BlcmlvZGlj
+YWw+PHBhZ2VzPmUxMDAwNDk0PC9wYWdlcz48dm9sdW1lPjg8L3ZvbHVtZT48bnVtYmVyPjEwPC9u
+dW1iZXI+PGRhdGVzPjx5ZWFyPjIwMTA8L3llYXI+PC9kYXRlcz48aXNibj4xNTQ1LTc4ODU8L2lz
+Ym4+PHVybHM+PC91cmxzPjwvcmVjb3JkPjwvQ2l0ZT48L0VuZE5vdGU+
+</w:fldData>
+        </w:fldChar>
+      </w:r>
+      <w:r>
+        <w:instrText xml:space="preserve"> ADDIN EN.CITE.DATA </w:instrText>
+      </w:r>
+      <w:r>
+        <w:fldChar w:fldCharType="end"/>
+      </w:r>
+      <w:r>
+        <w:fldChar w:fldCharType="separate"/>
+      </w:r>
+      <w:r>
+        <w:rPr>
+          <w:noProof/>
+        </w:rPr>
+        <w:t>[24-27]</w:t>
+      </w:r>
+      <w:r>
+        <w:fldChar w:fldCharType="end"/>
+      </w:r>
+    </w:p>
+    <w:p>
+      <w:pPr>
+        <w:pStyle w:val="Heading1"/>
+      </w:pPr>
+      <w:r>
+        <w:t>Model derivation</w:t>
       </w:r>
     </w:p>
     <w:p>
@@ -20,10 +1193,14 @@
         <w:pStyle w:val="Bibliography"/>
       </w:pPr>
       <w:r>
-        <w:t xml:space="preserve">We wish to derive an expression for the probability of a fusion between a sex chromosome and an autosome assuming that any chromosome is equally likely to be involved in the fusion with the exception of fusions between homologous chromosomes, </w:t>
-      </w:r>
-      <w:r>
-        <w:t>and fusions between an X and a Y (because these would lead to unbalanced gametes during meiosis and would presumably be nonviable)</w:t>
+        <w:t xml:space="preserve">We wish to derive an expression for the probability of a fusion between a sex chromosome and an autosome assuming that any chromosome is equally likely to be involved in the </w:t>
+      </w:r>
+      <w:r>
+        <w:lastRenderedPageBreak/>
+        <w:t xml:space="preserve">fusion with the exception of fusions between homologous chromosomes, and fusions </w:t>
+      </w:r>
+      <w:r>
+        <w:t>between an X and a Y (because these would lead to unbalanced gametes during meiosis and would presumably be nonviable)</w:t>
       </w:r>
       <w:r>
         <w:t>.</w:t>
@@ -2003,7 +3180,6 @@
         <w:rPr>
           <w:rFonts w:eastAsiaTheme="minorEastAsia"/>
         </w:rPr>
-        <w:lastRenderedPageBreak/>
         <w:t>(fig A1, blue square)</w:t>
       </w:r>
     </w:p>
@@ -2607,6 +3783,7 @@
           <w:rPr>
             <w:rFonts w:ascii="Cambria Math" w:hAnsi="Cambria Math"/>
           </w:rPr>
+          <w:lastRenderedPageBreak/>
           <m:t>P(AA)=</m:t>
         </m:r>
         <m:sSub>
@@ -3796,7 +4973,7 @@
                     <pic:cNvPicPr/>
                   </pic:nvPicPr>
                   <pic:blipFill rotWithShape="1">
-                    <a:blip r:embed="rId8" cstate="print">
+                    <a:blip r:embed="rId9" cstate="print">
                       <a:extLst>
                         <a:ext uri="{28A0092B-C50C-407E-A947-70E740481C1C}">
                           <a14:useLocalDpi xmlns:a14="http://schemas.microsoft.com/office/drawing/2010/main" val="0"/>
@@ -3994,19 +5171,9 @@
     </w:p>
     <w:p>
       <w:pPr>
-        <w:pStyle w:val="BodyText"/>
-        <w:rPr>
-          <w:i/>
-          <w:iCs/>
-        </w:rPr>
-      </w:pPr>
-    </w:p>
-    <w:p>
-      <w:pPr>
         <w:pStyle w:val="Heading1"/>
       </w:pPr>
       <w:r>
-        <w:lastRenderedPageBreak/>
         <w:t>Drosophila analysis</w:t>
       </w:r>
     </w:p>
@@ -4023,6 +5190,7 @@
         <w:rPr>
           <w:noProof/>
         </w:rPr>
+        <w:lastRenderedPageBreak/>
         <w:drawing>
           <wp:inline distT="0" distB="0" distL="0" distR="0" wp14:anchorId="4437E347" wp14:editId="673EE79F">
             <wp:extent cx="2730500" cy="2724957"/>
@@ -4039,7 +5207,7 @@
                     <pic:cNvPicPr/>
                   </pic:nvPicPr>
                   <pic:blipFill>
-                    <a:blip r:embed="rId9" cstate="print">
+                    <a:blip r:embed="rId10" cstate="print">
                       <a:extLst>
                         <a:ext uri="{28A0092B-C50C-407E-A947-70E740481C1C}">
                           <a14:useLocalDpi xmlns:a14="http://schemas.microsoft.com/office/drawing/2010/main" val="0"/>
@@ -4087,6 +5255,1151 @@
       <w:proofErr w:type="spellEnd"/>
       <w:r>
         <w:t xml:space="preserve"> fusions or that de novo fusions joining a sex chromosome and an autosome occur more infrequently than do fusions joining autosomes.</w:t>
+      </w:r>
+    </w:p>
+    <w:p>
+      <w:pPr>
+        <w:pStyle w:val="BodyText"/>
+      </w:pPr>
+    </w:p>
+    <w:p>
+      <w:pPr>
+        <w:pStyle w:val="EndNoteBibliography"/>
+        <w:spacing w:after="0"/>
+        <w:rPr>
+          <w:noProof/>
+        </w:rPr>
+      </w:pPr>
+      <w:r>
+        <w:fldChar w:fldCharType="begin"/>
+      </w:r>
+      <w:r>
+        <w:instrText xml:space="preserve"> ADDIN EN.REFLIST </w:instrText>
+      </w:r>
+      <w:r>
+        <w:fldChar w:fldCharType="separate"/>
+      </w:r>
+      <w:r>
+        <w:rPr>
+          <w:noProof/>
+        </w:rPr>
+        <w:t xml:space="preserve">[1] Bush, G.L., Case, S., Wilson, A. &amp; Patton, J. 1977 Rapid speciation and chromosomal evolution in mammals. </w:t>
+      </w:r>
+      <w:r>
+        <w:rPr>
+          <w:i/>
+          <w:noProof/>
+        </w:rPr>
+        <w:t>Proceedings of the National Academy of Sciences</w:t>
+      </w:r>
+      <w:r>
+        <w:rPr>
+          <w:noProof/>
+        </w:rPr>
+        <w:t xml:space="preserve"> </w:t>
+      </w:r>
+      <w:r>
+        <w:rPr>
+          <w:b/>
+          <w:noProof/>
+        </w:rPr>
+        <w:t>74</w:t>
+      </w:r>
+      <w:r>
+        <w:rPr>
+          <w:noProof/>
+        </w:rPr>
+        <w:t>, 3942-3946.</w:t>
+      </w:r>
+    </w:p>
+    <w:p>
+      <w:pPr>
+        <w:pStyle w:val="EndNoteBibliography"/>
+        <w:spacing w:after="0"/>
+        <w:rPr>
+          <w:noProof/>
+        </w:rPr>
+      </w:pPr>
+      <w:r>
+        <w:rPr>
+          <w:noProof/>
+        </w:rPr>
+        <w:t xml:space="preserve">[2] de Vos, J.M., Augustijnen, H., Bätscher, L. &amp; Lucek, K. 2020 Speciation through chromosomal fusion and fission in Lepidoptera. </w:t>
+      </w:r>
+      <w:r>
+        <w:rPr>
+          <w:i/>
+          <w:noProof/>
+        </w:rPr>
+        <w:t>Philosophical Transactions of the Royal Society B</w:t>
+      </w:r>
+      <w:r>
+        <w:rPr>
+          <w:noProof/>
+        </w:rPr>
+        <w:t xml:space="preserve"> </w:t>
+      </w:r>
+      <w:r>
+        <w:rPr>
+          <w:b/>
+          <w:noProof/>
+        </w:rPr>
+        <w:t>375</w:t>
+      </w:r>
+      <w:r>
+        <w:rPr>
+          <w:noProof/>
+        </w:rPr>
+        <w:t>, 20190539.</w:t>
+      </w:r>
+    </w:p>
+    <w:p>
+      <w:pPr>
+        <w:pStyle w:val="EndNoteBibliography"/>
+        <w:spacing w:after="0"/>
+        <w:rPr>
+          <w:noProof/>
+        </w:rPr>
+      </w:pPr>
+      <w:r>
+        <w:rPr>
+          <w:noProof/>
+        </w:rPr>
+        <w:t xml:space="preserve">[3] Sturtevant, A.H. 1917 Genetic factors affecting the strength of linkage in Drosophila. </w:t>
+      </w:r>
+      <w:r>
+        <w:rPr>
+          <w:i/>
+          <w:noProof/>
+        </w:rPr>
+        <w:t>Proceedings of the National Academy of Sciences of the United States of America</w:t>
+      </w:r>
+      <w:r>
+        <w:rPr>
+          <w:noProof/>
+        </w:rPr>
+        <w:t xml:space="preserve"> </w:t>
+      </w:r>
+      <w:r>
+        <w:rPr>
+          <w:b/>
+          <w:noProof/>
+        </w:rPr>
+        <w:t>3</w:t>
+      </w:r>
+      <w:r>
+        <w:rPr>
+          <w:noProof/>
+        </w:rPr>
+        <w:t>, 555.</w:t>
+      </w:r>
+    </w:p>
+    <w:p>
+      <w:pPr>
+        <w:pStyle w:val="EndNoteBibliography"/>
+        <w:spacing w:after="0"/>
+        <w:rPr>
+          <w:noProof/>
+        </w:rPr>
+      </w:pPr>
+      <w:r>
+        <w:rPr>
+          <w:noProof/>
+        </w:rPr>
+        <w:t xml:space="preserve">[4] Dobzhansky, T. &amp; Sturtevant, A.H. 1938 Inversions in the chromosomes of Drosophila pseudoobscura. </w:t>
+      </w:r>
+      <w:r>
+        <w:rPr>
+          <w:i/>
+          <w:noProof/>
+        </w:rPr>
+        <w:t>Genetics</w:t>
+      </w:r>
+      <w:r>
+        <w:rPr>
+          <w:noProof/>
+        </w:rPr>
+        <w:t xml:space="preserve"> </w:t>
+      </w:r>
+      <w:r>
+        <w:rPr>
+          <w:b/>
+          <w:noProof/>
+        </w:rPr>
+        <w:t>23</w:t>
+      </w:r>
+      <w:r>
+        <w:rPr>
+          <w:noProof/>
+        </w:rPr>
+        <w:t>, 28.</w:t>
+      </w:r>
+    </w:p>
+    <w:p>
+      <w:pPr>
+        <w:pStyle w:val="EndNoteBibliography"/>
+        <w:spacing w:after="0"/>
+        <w:rPr>
+          <w:noProof/>
+        </w:rPr>
+      </w:pPr>
+      <w:r>
+        <w:rPr>
+          <w:noProof/>
+        </w:rPr>
+        <w:t xml:space="preserve">[5] Sturtevant, A.H. 1921 A case of rearrangement of genes in Drosophila. </w:t>
+      </w:r>
+      <w:r>
+        <w:rPr>
+          <w:i/>
+          <w:noProof/>
+        </w:rPr>
+        <w:t>Proceedings of the National Academy of Sciences of the United States of America</w:t>
+      </w:r>
+      <w:r>
+        <w:rPr>
+          <w:noProof/>
+        </w:rPr>
+        <w:t xml:space="preserve"> </w:t>
+      </w:r>
+      <w:r>
+        <w:rPr>
+          <w:b/>
+          <w:noProof/>
+        </w:rPr>
+        <w:t>7</w:t>
+      </w:r>
+      <w:r>
+        <w:rPr>
+          <w:noProof/>
+        </w:rPr>
+        <w:t>, 235.</w:t>
+      </w:r>
+    </w:p>
+    <w:p>
+      <w:pPr>
+        <w:pStyle w:val="EndNoteBibliography"/>
+        <w:spacing w:after="0"/>
+        <w:rPr>
+          <w:noProof/>
+        </w:rPr>
+      </w:pPr>
+      <w:r>
+        <w:rPr>
+          <w:noProof/>
+        </w:rPr>
+        <w:t xml:space="preserve">[6] Kirkpatrick, M. &amp; Barton, N. 2006 Chromosome inversions, local adaptation and speciation. </w:t>
+      </w:r>
+      <w:r>
+        <w:rPr>
+          <w:i/>
+          <w:noProof/>
+        </w:rPr>
+        <w:t>Genetics</w:t>
+      </w:r>
+      <w:r>
+        <w:rPr>
+          <w:noProof/>
+        </w:rPr>
+        <w:t xml:space="preserve"> </w:t>
+      </w:r>
+      <w:r>
+        <w:rPr>
+          <w:b/>
+          <w:noProof/>
+        </w:rPr>
+        <w:t>173</w:t>
+      </w:r>
+      <w:r>
+        <w:rPr>
+          <w:noProof/>
+        </w:rPr>
+        <w:t>, 419-434.</w:t>
+      </w:r>
+    </w:p>
+    <w:p>
+      <w:pPr>
+        <w:pStyle w:val="EndNoteBibliography"/>
+        <w:spacing w:after="0"/>
+        <w:rPr>
+          <w:noProof/>
+        </w:rPr>
+      </w:pPr>
+      <w:r>
+        <w:rPr>
+          <w:noProof/>
+        </w:rPr>
+        <w:t xml:space="preserve">[7] Kirkpatrick, M. 2010 How and why chromosome inversions evolve. </w:t>
+      </w:r>
+      <w:r>
+        <w:rPr>
+          <w:i/>
+          <w:noProof/>
+        </w:rPr>
+        <w:t>PLoS Biol</w:t>
+      </w:r>
+      <w:r>
+        <w:rPr>
+          <w:noProof/>
+        </w:rPr>
+        <w:t xml:space="preserve"> </w:t>
+      </w:r>
+      <w:r>
+        <w:rPr>
+          <w:b/>
+          <w:noProof/>
+        </w:rPr>
+        <w:t>8</w:t>
+      </w:r>
+      <w:r>
+        <w:rPr>
+          <w:noProof/>
+        </w:rPr>
+        <w:t>, e1000501.</w:t>
+      </w:r>
+    </w:p>
+    <w:p>
+      <w:pPr>
+        <w:pStyle w:val="EndNoteBibliography"/>
+        <w:spacing w:after="0"/>
+        <w:rPr>
+          <w:noProof/>
+        </w:rPr>
+      </w:pPr>
+      <w:r>
+        <w:rPr>
+          <w:noProof/>
+        </w:rPr>
+        <w:t xml:space="preserve">[8] Savolainen, O., Lascoux, M. &amp; Merilä, J. 2013 Ecological genomics of local adaptation. </w:t>
+      </w:r>
+      <w:r>
+        <w:rPr>
+          <w:i/>
+          <w:noProof/>
+        </w:rPr>
+        <w:t>Nature Reviews Genetics</w:t>
+      </w:r>
+      <w:r>
+        <w:rPr>
+          <w:noProof/>
+        </w:rPr>
+        <w:t xml:space="preserve"> </w:t>
+      </w:r>
+      <w:r>
+        <w:rPr>
+          <w:b/>
+          <w:noProof/>
+        </w:rPr>
+        <w:t>14</w:t>
+      </w:r>
+      <w:r>
+        <w:rPr>
+          <w:noProof/>
+        </w:rPr>
+        <w:t>, 807-820.</w:t>
+      </w:r>
+    </w:p>
+    <w:p>
+      <w:pPr>
+        <w:pStyle w:val="EndNoteBibliography"/>
+        <w:spacing w:after="0"/>
+        <w:rPr>
+          <w:noProof/>
+        </w:rPr>
+      </w:pPr>
+      <w:r>
+        <w:rPr>
+          <w:noProof/>
+        </w:rPr>
+        <w:lastRenderedPageBreak/>
+        <w:t xml:space="preserve">[9] Christmas, M.J., Wallberg, A., Bunikis, I., Olsson, A., Wallerman, O. &amp; Webster, M.T. 2019 Chromosomal inversions associated with environmental adaptation in honeybees. </w:t>
+      </w:r>
+      <w:r>
+        <w:rPr>
+          <w:i/>
+          <w:noProof/>
+        </w:rPr>
+        <w:t>Molecular ecology</w:t>
+      </w:r>
+      <w:r>
+        <w:rPr>
+          <w:noProof/>
+        </w:rPr>
+        <w:t xml:space="preserve"> </w:t>
+      </w:r>
+      <w:r>
+        <w:rPr>
+          <w:b/>
+          <w:noProof/>
+        </w:rPr>
+        <w:t>28</w:t>
+      </w:r>
+      <w:r>
+        <w:rPr>
+          <w:noProof/>
+        </w:rPr>
+        <w:t>, 1358-1374.</w:t>
+      </w:r>
+    </w:p>
+    <w:p>
+      <w:pPr>
+        <w:pStyle w:val="EndNoteBibliography"/>
+        <w:spacing w:after="0"/>
+        <w:rPr>
+          <w:noProof/>
+        </w:rPr>
+      </w:pPr>
+      <w:r>
+        <w:rPr>
+          <w:noProof/>
+        </w:rPr>
+        <w:t xml:space="preserve">[10] Lohse, K., Clarke, M., Ritchie, M.G. &amp; Etges, W.J. 2015 Genome‐wide tests for introgression between cactophilic Drosophila implicate a role of inversions during speciation. </w:t>
+      </w:r>
+      <w:r>
+        <w:rPr>
+          <w:i/>
+          <w:noProof/>
+        </w:rPr>
+        <w:t>Evolution</w:t>
+      </w:r>
+      <w:r>
+        <w:rPr>
+          <w:noProof/>
+        </w:rPr>
+        <w:t xml:space="preserve"> </w:t>
+      </w:r>
+      <w:r>
+        <w:rPr>
+          <w:b/>
+          <w:noProof/>
+        </w:rPr>
+        <w:t>69</w:t>
+      </w:r>
+      <w:r>
+        <w:rPr>
+          <w:noProof/>
+        </w:rPr>
+        <w:t>, 1178-1190.</w:t>
+      </w:r>
+    </w:p>
+    <w:p>
+      <w:pPr>
+        <w:pStyle w:val="EndNoteBibliography"/>
+        <w:spacing w:after="0"/>
+        <w:rPr>
+          <w:noProof/>
+        </w:rPr>
+      </w:pPr>
+      <w:r>
+        <w:rPr>
+          <w:noProof/>
+        </w:rPr>
+        <w:t xml:space="preserve">[11] Powell, J., Petrarca, V., Della Torre, A., Caccone, A. &amp; Coluzzi, M. 1999 Population structure, speciation, and introgression in the Anopheles gambiae complex. </w:t>
+      </w:r>
+      <w:r>
+        <w:rPr>
+          <w:i/>
+          <w:noProof/>
+        </w:rPr>
+        <w:t>Parassitologia</w:t>
+      </w:r>
+      <w:r>
+        <w:rPr>
+          <w:noProof/>
+        </w:rPr>
+        <w:t xml:space="preserve"> </w:t>
+      </w:r>
+      <w:r>
+        <w:rPr>
+          <w:b/>
+          <w:noProof/>
+        </w:rPr>
+        <w:t>41</w:t>
+      </w:r>
+      <w:r>
+        <w:rPr>
+          <w:noProof/>
+        </w:rPr>
+        <w:t>, 101-113.</w:t>
+      </w:r>
+    </w:p>
+    <w:p>
+      <w:pPr>
+        <w:pStyle w:val="EndNoteBibliography"/>
+        <w:spacing w:after="0"/>
+        <w:rPr>
+          <w:noProof/>
+        </w:rPr>
+      </w:pPr>
+      <w:r>
+        <w:rPr>
+          <w:noProof/>
+        </w:rPr>
+        <w:t xml:space="preserve">[12] Della Torre, A., Merzagora, L., Powell, J. &amp; Coluzzi, M. 1997 Selective introgression of paracentric inversions between two sibling species of the Anopheles gambiae complex. </w:t>
+      </w:r>
+      <w:r>
+        <w:rPr>
+          <w:i/>
+          <w:noProof/>
+        </w:rPr>
+        <w:t>Genetics</w:t>
+      </w:r>
+      <w:r>
+        <w:rPr>
+          <w:noProof/>
+        </w:rPr>
+        <w:t xml:space="preserve"> </w:t>
+      </w:r>
+      <w:r>
+        <w:rPr>
+          <w:b/>
+          <w:noProof/>
+        </w:rPr>
+        <w:t>146</w:t>
+      </w:r>
+      <w:r>
+        <w:rPr>
+          <w:noProof/>
+        </w:rPr>
+        <w:t>, 239-244.</w:t>
+      </w:r>
+    </w:p>
+    <w:p>
+      <w:pPr>
+        <w:pStyle w:val="EndNoteBibliography"/>
+        <w:spacing w:after="0"/>
+        <w:rPr>
+          <w:noProof/>
+        </w:rPr>
+      </w:pPr>
+      <w:r>
+        <w:rPr>
+          <w:noProof/>
+        </w:rPr>
+        <w:t xml:space="preserve">[13] Kulathinal, R.J., Stevison, L.S. &amp; Noor, M.A. 2009 The genomics of speciation in Drosophila: diversity, divergence, and introgression estimated using low-coverage genome sequencing. </w:t>
+      </w:r>
+      <w:r>
+        <w:rPr>
+          <w:i/>
+          <w:noProof/>
+        </w:rPr>
+        <w:t>PLoS Genet</w:t>
+      </w:r>
+      <w:r>
+        <w:rPr>
+          <w:noProof/>
+        </w:rPr>
+        <w:t xml:space="preserve"> </w:t>
+      </w:r>
+      <w:r>
+        <w:rPr>
+          <w:b/>
+          <w:noProof/>
+        </w:rPr>
+        <w:t>5</w:t>
+      </w:r>
+      <w:r>
+        <w:rPr>
+          <w:noProof/>
+        </w:rPr>
+        <w:t>, e1000550.</w:t>
+      </w:r>
+    </w:p>
+    <w:p>
+      <w:pPr>
+        <w:pStyle w:val="EndNoteBibliography"/>
+        <w:spacing w:after="0"/>
+        <w:rPr>
+          <w:noProof/>
+        </w:rPr>
+      </w:pPr>
+      <w:r>
+        <w:rPr>
+          <w:noProof/>
+        </w:rPr>
+        <w:t xml:space="preserve">[14] Blackmon, H. &amp; Demuth, J.P. 2015 The fragile Y hypothesis: Y chromosome aneuploidy as a selective pressure in sex chromosome and meiotic mechanism evolution. </w:t>
+      </w:r>
+      <w:r>
+        <w:rPr>
+          <w:i/>
+          <w:noProof/>
+        </w:rPr>
+        <w:t>BioEssays</w:t>
+      </w:r>
+      <w:r>
+        <w:rPr>
+          <w:noProof/>
+        </w:rPr>
+        <w:t xml:space="preserve"> </w:t>
+      </w:r>
+      <w:r>
+        <w:rPr>
+          <w:b/>
+          <w:noProof/>
+        </w:rPr>
+        <w:t>37</w:t>
+      </w:r>
+      <w:r>
+        <w:rPr>
+          <w:noProof/>
+        </w:rPr>
+        <w:t>, 942-950. (doi:doi:10.1002/bies.201500040).</w:t>
+      </w:r>
+    </w:p>
+    <w:p>
+      <w:pPr>
+        <w:pStyle w:val="EndNoteBibliography"/>
+        <w:spacing w:after="0"/>
+        <w:rPr>
+          <w:noProof/>
+        </w:rPr>
+      </w:pPr>
+      <w:r>
+        <w:rPr>
+          <w:noProof/>
+        </w:rPr>
+        <w:t xml:space="preserve">[15] Bachtrog, D. 2008 The temporal dynamics of processes underlying Y chromosome degeneration. </w:t>
+      </w:r>
+      <w:r>
+        <w:rPr>
+          <w:i/>
+          <w:noProof/>
+        </w:rPr>
+        <w:t>Genetics</w:t>
+      </w:r>
+      <w:r>
+        <w:rPr>
+          <w:noProof/>
+        </w:rPr>
+        <w:t xml:space="preserve"> </w:t>
+      </w:r>
+      <w:r>
+        <w:rPr>
+          <w:b/>
+          <w:noProof/>
+        </w:rPr>
+        <w:t>179</w:t>
+      </w:r>
+      <w:r>
+        <w:rPr>
+          <w:noProof/>
+        </w:rPr>
+        <w:t>, 1513-1525. (doi:</w:t>
+      </w:r>
+      <w:hyperlink r:id="rId11" w:history="1">
+        <w:r>
+          <w:rPr>
+            <w:rStyle w:val="Hyperlink"/>
+            <w:noProof/>
+          </w:rPr>
+          <w:t>https://doi.org/10.1534/genetics.107.084012</w:t>
+        </w:r>
+      </w:hyperlink>
+      <w:r>
+        <w:rPr>
+          <w:noProof/>
+        </w:rPr>
+        <w:t>).</w:t>
+      </w:r>
+    </w:p>
+    <w:p>
+      <w:pPr>
+        <w:pStyle w:val="EndNoteBibliography"/>
+        <w:spacing w:after="0"/>
+        <w:rPr>
+          <w:noProof/>
+        </w:rPr>
+      </w:pPr>
+      <w:r>
+        <w:rPr>
+          <w:noProof/>
+        </w:rPr>
+        <w:t xml:space="preserve">[16] Satomura, K. &amp; Tamura, K. 2016 Ancient male recombination shaped genetic diversity of neo-Y chromosome in Drosophila albomicans. </w:t>
+      </w:r>
+      <w:r>
+        <w:rPr>
+          <w:i/>
+          <w:noProof/>
+        </w:rPr>
+        <w:t>Molecular Biology and Evolution</w:t>
+      </w:r>
+      <w:r>
+        <w:rPr>
+          <w:noProof/>
+        </w:rPr>
+        <w:t xml:space="preserve"> </w:t>
+      </w:r>
+      <w:r>
+        <w:rPr>
+          <w:b/>
+          <w:noProof/>
+        </w:rPr>
+        <w:t>33</w:t>
+      </w:r>
+      <w:r>
+        <w:rPr>
+          <w:noProof/>
+        </w:rPr>
+        <w:t>, 367-374.</w:t>
+      </w:r>
+    </w:p>
+    <w:p>
+      <w:pPr>
+        <w:pStyle w:val="EndNoteBibliography"/>
+        <w:spacing w:after="0"/>
+        <w:rPr>
+          <w:noProof/>
+        </w:rPr>
+      </w:pPr>
+      <w:r>
+        <w:rPr>
+          <w:noProof/>
+        </w:rPr>
+        <w:t xml:space="preserve">[17] Guerrero, R.F. &amp; Kirkpatrick, M. 2014 Local adaptation and the evolution of chromosome fusions. </w:t>
+      </w:r>
+      <w:r>
+        <w:rPr>
+          <w:i/>
+          <w:noProof/>
+        </w:rPr>
+        <w:t>Evolution</w:t>
+      </w:r>
+      <w:r>
+        <w:rPr>
+          <w:noProof/>
+        </w:rPr>
+        <w:t xml:space="preserve"> </w:t>
+      </w:r>
+      <w:r>
+        <w:rPr>
+          <w:b/>
+          <w:noProof/>
+        </w:rPr>
+        <w:t>68</w:t>
+      </w:r>
+      <w:r>
+        <w:rPr>
+          <w:noProof/>
+        </w:rPr>
+        <w:t>, 2747-2756.</w:t>
+      </w:r>
+    </w:p>
+    <w:p>
+      <w:pPr>
+        <w:pStyle w:val="EndNoteBibliography"/>
+        <w:spacing w:after="0"/>
+        <w:rPr>
+          <w:noProof/>
+        </w:rPr>
+      </w:pPr>
+      <w:r>
+        <w:rPr>
+          <w:noProof/>
+        </w:rPr>
+        <w:t xml:space="preserve">[18] Wellband, K., Mérot, C., Linnansaari, T., Elliott, J., Curry, R.A. &amp; Bernatchez, L. 2019 Chromosomal fusion and life history‐associated genomic variation contribute to within‐river local adaptation of Atlantic salmon. </w:t>
+      </w:r>
+      <w:r>
+        <w:rPr>
+          <w:i/>
+          <w:noProof/>
+        </w:rPr>
+        <w:t>Molecular ecology</w:t>
+      </w:r>
+      <w:r>
+        <w:rPr>
+          <w:noProof/>
+        </w:rPr>
+        <w:t xml:space="preserve"> </w:t>
+      </w:r>
+      <w:r>
+        <w:rPr>
+          <w:b/>
+          <w:noProof/>
+        </w:rPr>
+        <w:t>28</w:t>
+      </w:r>
+      <w:r>
+        <w:rPr>
+          <w:noProof/>
+        </w:rPr>
+        <w:t>, 1439-1459.</w:t>
+      </w:r>
+    </w:p>
+    <w:p>
+      <w:pPr>
+        <w:pStyle w:val="EndNoteBibliography"/>
+        <w:spacing w:after="0"/>
+        <w:rPr>
+          <w:noProof/>
+        </w:rPr>
+      </w:pPr>
+      <w:r>
+        <w:rPr>
+          <w:noProof/>
+        </w:rPr>
+        <w:t xml:space="preserve">[19] Tigano, A. &amp; Friesen, V.L. 2016 Genomics of local adaptation with gene flow. </w:t>
+      </w:r>
+      <w:r>
+        <w:rPr>
+          <w:i/>
+          <w:noProof/>
+        </w:rPr>
+        <w:t>Molecular ecology</w:t>
+      </w:r>
+      <w:r>
+        <w:rPr>
+          <w:noProof/>
+        </w:rPr>
+        <w:t xml:space="preserve"> </w:t>
+      </w:r>
+      <w:r>
+        <w:rPr>
+          <w:b/>
+          <w:noProof/>
+        </w:rPr>
+        <w:t>25</w:t>
+      </w:r>
+      <w:r>
+        <w:rPr>
+          <w:noProof/>
+        </w:rPr>
+        <w:t>, 2144-2164.</w:t>
+      </w:r>
+    </w:p>
+    <w:p>
+      <w:pPr>
+        <w:pStyle w:val="EndNoteBibliography"/>
+        <w:spacing w:after="0"/>
+        <w:rPr>
+          <w:noProof/>
+        </w:rPr>
+      </w:pPr>
+      <w:r>
+        <w:rPr>
+          <w:noProof/>
+        </w:rPr>
+        <w:t xml:space="preserve">[20] Toups, M.A., Rodrigues, N., Perrin, N. &amp; Kirkpatrick, M. 2019 A reciprocal translocation radically reshapes sex‐linked inheritance in the common frog. </w:t>
+      </w:r>
+      <w:r>
+        <w:rPr>
+          <w:i/>
+          <w:noProof/>
+        </w:rPr>
+        <w:t>Molecular ecology</w:t>
+      </w:r>
+      <w:r>
+        <w:rPr>
+          <w:noProof/>
+        </w:rPr>
+        <w:t xml:space="preserve"> </w:t>
+      </w:r>
+      <w:r>
+        <w:rPr>
+          <w:b/>
+          <w:noProof/>
+        </w:rPr>
+        <w:t>28</w:t>
+      </w:r>
+      <w:r>
+        <w:rPr>
+          <w:noProof/>
+        </w:rPr>
+        <w:t>, 1877-1889.</w:t>
+      </w:r>
+    </w:p>
+    <w:p>
+      <w:pPr>
+        <w:pStyle w:val="EndNoteBibliography"/>
+        <w:spacing w:after="0"/>
+        <w:rPr>
+          <w:noProof/>
+        </w:rPr>
+      </w:pPr>
+      <w:r>
+        <w:rPr>
+          <w:noProof/>
+        </w:rPr>
+        <w:t xml:space="preserve">[21] Scott, M.F. 2019 Causes and consequences of reciprocal translocations on sex chromosomes. </w:t>
+      </w:r>
+      <w:r>
+        <w:rPr>
+          <w:i/>
+          <w:noProof/>
+        </w:rPr>
+        <w:t>Molecular ecology</w:t>
+      </w:r>
+      <w:r>
+        <w:rPr>
+          <w:noProof/>
+        </w:rPr>
+        <w:t xml:space="preserve"> </w:t>
+      </w:r>
+      <w:r>
+        <w:rPr>
+          <w:b/>
+          <w:noProof/>
+        </w:rPr>
+        <w:t>28</w:t>
+      </w:r>
+      <w:r>
+        <w:rPr>
+          <w:noProof/>
+        </w:rPr>
+        <w:t>, 1863-1865.</w:t>
+      </w:r>
+    </w:p>
+    <w:p>
+      <w:pPr>
+        <w:pStyle w:val="EndNoteBibliography"/>
+        <w:spacing w:after="0"/>
+        <w:rPr>
+          <w:noProof/>
+        </w:rPr>
+      </w:pPr>
+      <w:r>
+        <w:rPr>
+          <w:noProof/>
+        </w:rPr>
+        <w:t xml:space="preserve">[22] Zhang, J. 2003 Evolution by gene duplication: an update. </w:t>
+      </w:r>
+      <w:r>
+        <w:rPr>
+          <w:i/>
+          <w:noProof/>
+        </w:rPr>
+        <w:t>Trends in ecology &amp; evolution</w:t>
+      </w:r>
+      <w:r>
+        <w:rPr>
+          <w:noProof/>
+        </w:rPr>
+        <w:t xml:space="preserve"> </w:t>
+      </w:r>
+      <w:r>
+        <w:rPr>
+          <w:b/>
+          <w:noProof/>
+        </w:rPr>
+        <w:t>18</w:t>
+      </w:r>
+      <w:r>
+        <w:rPr>
+          <w:noProof/>
+        </w:rPr>
+        <w:t>, 292-298.</w:t>
+      </w:r>
+    </w:p>
+    <w:p>
+      <w:pPr>
+        <w:pStyle w:val="EndNoteBibliography"/>
+        <w:spacing w:after="0"/>
+        <w:rPr>
+          <w:noProof/>
+        </w:rPr>
+      </w:pPr>
+      <w:r>
+        <w:rPr>
+          <w:noProof/>
+        </w:rPr>
+        <w:t xml:space="preserve">[23] Casola, C. 2018 From de novo to “de nono”: the majority of novel protein-coding genes identified with phylostratigraphy are old genes or recent duplicates. </w:t>
+      </w:r>
+      <w:r>
+        <w:rPr>
+          <w:i/>
+          <w:noProof/>
+        </w:rPr>
+        <w:t>Genome biology and evolution</w:t>
+      </w:r>
+      <w:r>
+        <w:rPr>
+          <w:noProof/>
+        </w:rPr>
+        <w:t xml:space="preserve"> </w:t>
+      </w:r>
+      <w:r>
+        <w:rPr>
+          <w:b/>
+          <w:noProof/>
+        </w:rPr>
+        <w:t>10</w:t>
+      </w:r>
+      <w:r>
+        <w:rPr>
+          <w:noProof/>
+        </w:rPr>
+        <w:t>, 2906-2918.</w:t>
+      </w:r>
+    </w:p>
+    <w:p>
+      <w:pPr>
+        <w:pStyle w:val="EndNoteBibliography"/>
+        <w:spacing w:after="0"/>
+        <w:rPr>
+          <w:noProof/>
+        </w:rPr>
+      </w:pPr>
+      <w:r>
+        <w:rPr>
+          <w:noProof/>
+        </w:rPr>
+        <w:t xml:space="preserve">[24] Dupim, E.G., Goldstein, G., Vanderlinde, T., Vaz, S.C., Krsticevic, F., Bastos, A., Pinhão, T., Torres, M., David, J.R. &amp; Vilela, C.R. 2018 An investigation of Y chromosome incorporations in 400 species of Drosophila and related genera. </w:t>
+      </w:r>
+      <w:r>
+        <w:rPr>
+          <w:i/>
+          <w:noProof/>
+        </w:rPr>
+        <w:t>PLoS genetics</w:t>
+      </w:r>
+      <w:r>
+        <w:rPr>
+          <w:noProof/>
+        </w:rPr>
+        <w:t xml:space="preserve"> </w:t>
+      </w:r>
+      <w:r>
+        <w:rPr>
+          <w:b/>
+          <w:noProof/>
+        </w:rPr>
+        <w:t>14</w:t>
+      </w:r>
+      <w:r>
+        <w:rPr>
+          <w:noProof/>
+        </w:rPr>
+        <w:t>, e1007770.</w:t>
+      </w:r>
+    </w:p>
+    <w:p>
+      <w:pPr>
+        <w:pStyle w:val="EndNoteBibliography"/>
+        <w:spacing w:after="0"/>
+        <w:rPr>
+          <w:noProof/>
+        </w:rPr>
+      </w:pPr>
+      <w:r>
+        <w:rPr>
+          <w:noProof/>
+        </w:rPr>
+        <w:t xml:space="preserve">[25] Betrán, E., Thornton, K. &amp; Long, M. 2002 Retroposed new genes out of the X in Drosophila. </w:t>
+      </w:r>
+      <w:r>
+        <w:rPr>
+          <w:i/>
+          <w:noProof/>
+        </w:rPr>
+        <w:t>Genome research</w:t>
+      </w:r>
+      <w:r>
+        <w:rPr>
+          <w:noProof/>
+        </w:rPr>
+        <w:t xml:space="preserve"> </w:t>
+      </w:r>
+      <w:r>
+        <w:rPr>
+          <w:b/>
+          <w:noProof/>
+        </w:rPr>
+        <w:t>12</w:t>
+      </w:r>
+      <w:r>
+        <w:rPr>
+          <w:noProof/>
+        </w:rPr>
+        <w:t>, 1854-1859.</w:t>
+      </w:r>
+    </w:p>
+    <w:p>
+      <w:pPr>
+        <w:pStyle w:val="EndNoteBibliography"/>
+        <w:spacing w:after="0"/>
+        <w:rPr>
+          <w:noProof/>
+        </w:rPr>
+      </w:pPr>
+      <w:r>
+        <w:rPr>
+          <w:noProof/>
+        </w:rPr>
+        <w:lastRenderedPageBreak/>
+        <w:t xml:space="preserve">[26] Emerson, J., Kaessmann, H., Betrán, E. &amp; Long, M. 2004 Extensive gene traffic on the mammalian X chromosome. </w:t>
+      </w:r>
+      <w:r>
+        <w:rPr>
+          <w:i/>
+          <w:noProof/>
+        </w:rPr>
+        <w:t>Science</w:t>
+      </w:r>
+      <w:r>
+        <w:rPr>
+          <w:noProof/>
+        </w:rPr>
+        <w:t xml:space="preserve"> </w:t>
+      </w:r>
+      <w:r>
+        <w:rPr>
+          <w:b/>
+          <w:noProof/>
+        </w:rPr>
+        <w:t>303</w:t>
+      </w:r>
+      <w:r>
+        <w:rPr>
+          <w:noProof/>
+        </w:rPr>
+        <w:t>, 537-540.</w:t>
+      </w:r>
+    </w:p>
+    <w:p>
+      <w:pPr>
+        <w:pStyle w:val="EndNoteBibliography"/>
+        <w:rPr>
+          <w:noProof/>
+        </w:rPr>
+      </w:pPr>
+      <w:r>
+        <w:rPr>
+          <w:noProof/>
+        </w:rPr>
+        <w:t xml:space="preserve">[27] Zhang, Y.E., Vibranovski, M.D., Landback, P., Marais, G.A. &amp; Long, M. 2010 Chromosomal redistribution of male-biased genes in mammalian evolution with two bursts of gene gain on the X chromosome. </w:t>
+      </w:r>
+      <w:r>
+        <w:rPr>
+          <w:i/>
+          <w:noProof/>
+        </w:rPr>
+        <w:t>PLoS Biol</w:t>
+      </w:r>
+      <w:r>
+        <w:rPr>
+          <w:noProof/>
+        </w:rPr>
+        <w:t xml:space="preserve"> </w:t>
+      </w:r>
+      <w:r>
+        <w:rPr>
+          <w:b/>
+          <w:noProof/>
+        </w:rPr>
+        <w:t>8</w:t>
+      </w:r>
+      <w:r>
+        <w:rPr>
+          <w:noProof/>
+        </w:rPr>
+        <w:t>, e1000494.</w:t>
+      </w:r>
+    </w:p>
+    <w:p>
+      <w:pPr>
+        <w:pStyle w:val="BodyText"/>
+      </w:pPr>
+      <w:r>
+        <w:fldChar w:fldCharType="end"/>
       </w:r>
     </w:p>
     <w:sectPr>
@@ -4793,7 +7106,6 @@
   <w:style w:type="character" w:default="1" w:styleId="DefaultParagraphFont">
     <w:name w:val="Default Paragraph Font"/>
     <w:uiPriority w:val="1"/>
-    <w:semiHidden/>
     <w:unhideWhenUsed/>
   </w:style>
   <w:style w:type="table" w:default="1" w:styleId="TableNormal">
@@ -5494,6 +7806,58 @@
     <w:basedOn w:val="BodyTextChar"/>
     <w:link w:val="FirstParagraph"/>
     <w:rsid w:val="00A631C4"/>
+  </w:style>
+  <w:style w:type="paragraph" w:customStyle="1" w:styleId="EndNoteBibliographyTitle">
+    <w:name w:val="EndNote Bibliography Title"/>
+    <w:basedOn w:val="Normal"/>
+    <w:link w:val="EndNoteBibliographyTitleChar"/>
+    <w:rsid w:val="00370DFB"/>
+    <w:pPr>
+      <w:spacing w:after="0"/>
+      <w:jc w:val="center"/>
+    </w:pPr>
+    <w:rPr>
+      <w:rFonts w:ascii="Cambria" w:hAnsi="Cambria"/>
+    </w:rPr>
+  </w:style>
+  <w:style w:type="character" w:customStyle="1" w:styleId="EndNoteBibliographyTitleChar">
+    <w:name w:val="EndNote Bibliography Title Char"/>
+    <w:basedOn w:val="BodyTextChar"/>
+    <w:link w:val="EndNoteBibliographyTitle"/>
+    <w:rsid w:val="00370DFB"/>
+    <w:rPr>
+      <w:rFonts w:ascii="Cambria" w:hAnsi="Cambria"/>
+    </w:rPr>
+  </w:style>
+  <w:style w:type="paragraph" w:customStyle="1" w:styleId="EndNoteBibliography">
+    <w:name w:val="EndNote Bibliography"/>
+    <w:basedOn w:val="Normal"/>
+    <w:link w:val="EndNoteBibliographyChar"/>
+    <w:rsid w:val="00370DFB"/>
+    <w:rPr>
+      <w:rFonts w:ascii="Cambria" w:hAnsi="Cambria"/>
+    </w:rPr>
+  </w:style>
+  <w:style w:type="character" w:customStyle="1" w:styleId="EndNoteBibliographyChar">
+    <w:name w:val="EndNote Bibliography Char"/>
+    <w:basedOn w:val="BodyTextChar"/>
+    <w:link w:val="EndNoteBibliography"/>
+    <w:rsid w:val="00370DFB"/>
+    <w:rPr>
+      <w:rFonts w:ascii="Cambria" w:hAnsi="Cambria"/>
+    </w:rPr>
+  </w:style>
+  <w:style w:type="character" w:styleId="UnresolvedMention">
+    <w:name w:val="Unresolved Mention"/>
+    <w:basedOn w:val="DefaultParagraphFont"/>
+    <w:uiPriority w:val="99"/>
+    <w:semiHidden/>
+    <w:unhideWhenUsed/>
+    <w:rsid w:val="00370DFB"/>
+    <w:rPr>
+      <w:color w:val="605E5C"/>
+      <w:shd w:val="clear" w:color="auto" w:fill="E1DFDD"/>
+    </w:rPr>
   </w:style>
 </w:styles>
 </file>

</xml_diff>